<commit_message>
Basic SPI Implementation for master  with NSS hardware configaration:
</commit_message>
<xml_diff>
--- a/SPI_Registers.docx
+++ b/SPI_Registers.docx
@@ -1,6 +1,6 @@
 
 <file path=word/document.xml><?xml version="1.0" encoding="utf-8"?>
-<w:document xmlns:wpc="http://schemas.microsoft.com/office/word/2010/wordprocessingCanvas" xmlns:cx="http://schemas.microsoft.com/office/drawing/2014/chartex" xmlns:cx1="http://schemas.microsoft.com/office/drawing/2015/9/8/chartex" xmlns:cx2="http://schemas.microsoft.com/office/drawing/2015/10/21/chartex" xmlns:cx3="http://schemas.microsoft.com/office/drawing/2016/5/9/chartex" xmlns:cx4="http://schemas.microsoft.com/office/drawing/2016/5/10/chartex" xmlns:cx5="http://schemas.microsoft.com/office/drawing/2016/5/11/chartex" xmlns:cx6="http://schemas.microsoft.com/office/drawing/2016/5/12/chartex" xmlns:cx7="http://schemas.microsoft.com/office/drawing/2016/5/13/chartex" xmlns:cx8="http://schemas.microsoft.com/office/drawing/2016/5/14/chartex" xmlns:mc="http://schemas.openxmlformats.org/markup-compatibility/2006" xmlns:aink="http://schemas.microsoft.com/office/drawing/2016/ink" xmlns:am3d="http://schemas.microsoft.com/office/drawing/2017/model3d" xmlns:o="urn:schemas-microsoft-com:office:office" xmlns:r="http://schemas.openxmlformats.org/officeDocument/2006/relationships" xmlns:m="http://schemas.openxmlformats.org/officeDocument/2006/math" xmlns:v="urn:schemas-microsoft-com:vml" xmlns:wp14="http://schemas.microsoft.com/office/word/2010/wordprocessingDrawing" xmlns:wp="http://schemas.openxmlformats.org/drawingml/2006/wordprocessingDrawing" xmlns:w10="urn:schemas-microsoft-com:office:word" xmlns:w="http://schemas.openxmlformats.org/wordprocessingml/2006/main" xmlns:w14="http://schemas.microsoft.com/office/word/2010/wordml" xmlns:w15="http://schemas.microsoft.com/office/word/2012/wordml" xmlns:w16cex="http://schemas.microsoft.com/office/word/2018/wordml/cex" xmlns:w16cid="http://schemas.microsoft.com/office/word/2016/wordml/cid" xmlns:w16="http://schemas.microsoft.com/office/word/2018/wordml" xmlns:w16se="http://schemas.microsoft.com/office/word/2015/wordml/symex" xmlns:wpg="http://schemas.microsoft.com/office/word/2010/wordprocessingGroup" xmlns:wpi="http://schemas.microsoft.com/office/word/2010/wordprocessingInk" xmlns:wne="http://schemas.microsoft.com/office/word/2006/wordml" xmlns:wps="http://schemas.microsoft.com/office/word/2010/wordprocessingShape" mc:Ignorable="w14 w15 w16se w16cid w16 w16cex wp14">
+<w:document xmlns:wpc="http://schemas.microsoft.com/office/word/2010/wordprocessingCanvas" xmlns:cx="http://schemas.microsoft.com/office/drawing/2014/chartex" xmlns:cx1="http://schemas.microsoft.com/office/drawing/2015/9/8/chartex" xmlns:cx2="http://schemas.microsoft.com/office/drawing/2015/10/21/chartex" xmlns:cx3="http://schemas.microsoft.com/office/drawing/2016/5/9/chartex" xmlns:cx4="http://schemas.microsoft.com/office/drawing/2016/5/10/chartex" xmlns:cx5="http://schemas.microsoft.com/office/drawing/2016/5/11/chartex" xmlns:cx6="http://schemas.microsoft.com/office/drawing/2016/5/12/chartex" xmlns:cx7="http://schemas.microsoft.com/office/drawing/2016/5/13/chartex" xmlns:cx8="http://schemas.microsoft.com/office/drawing/2016/5/14/chartex" xmlns:mc="http://schemas.openxmlformats.org/markup-compatibility/2006" xmlns:aink="http://schemas.microsoft.com/office/drawing/2016/ink" xmlns:am3d="http://schemas.microsoft.com/office/drawing/2017/model3d" xmlns:o="urn:schemas-microsoft-com:office:office" xmlns:oel="http://schemas.microsoft.com/office/2019/extlst" xmlns:r="http://schemas.openxmlformats.org/officeDocument/2006/relationships" xmlns:m="http://schemas.openxmlformats.org/officeDocument/2006/math" xmlns:v="urn:schemas-microsoft-com:vml" xmlns:wp14="http://schemas.microsoft.com/office/word/2010/wordprocessingDrawing" xmlns:wp="http://schemas.openxmlformats.org/drawingml/2006/wordprocessingDrawing" xmlns:w10="urn:schemas-microsoft-com:office:word" xmlns:w="http://schemas.openxmlformats.org/wordprocessingml/2006/main" xmlns:w14="http://schemas.microsoft.com/office/word/2010/wordml" xmlns:w15="http://schemas.microsoft.com/office/word/2012/wordml" xmlns:w16cex="http://schemas.microsoft.com/office/word/2018/wordml/cex" xmlns:w16cid="http://schemas.microsoft.com/office/word/2016/wordml/cid" xmlns:w16="http://schemas.microsoft.com/office/word/2018/wordml" xmlns:w16du="http://schemas.microsoft.com/office/word/2023/wordml/word16du" xmlns:w16sdtdh="http://schemas.microsoft.com/office/word/2020/wordml/sdtdatahash" xmlns:w16sdtfl="http://schemas.microsoft.com/office/word/2024/wordml/sdtformatlock" xmlns:w16se="http://schemas.microsoft.com/office/word/2015/wordml/symex" xmlns:wpg="http://schemas.microsoft.com/office/word/2010/wordprocessingGroup" xmlns:wpi="http://schemas.microsoft.com/office/word/2010/wordprocessingInk" xmlns:wne="http://schemas.microsoft.com/office/word/2006/wordml" xmlns:wps="http://schemas.microsoft.com/office/word/2010/wordprocessingShape" mc:Ignorable="w14 w15 w16se w16cid w16 w16cex w16sdtdh w16sdtfl w16du wp14">
   <w:body>
     <w:p>
       <w:pPr>
@@ -194,10 +194,7 @@
         <w:pStyle w:val="Heading2"/>
       </w:pPr>
       <w:r>
-        <w:t>Set up pin</w:t>
-      </w:r>
-      <w:r>
-        <w:t>:</w:t>
+        <w:t>Set up pin:</w:t>
       </w:r>
     </w:p>
     <w:p>
@@ -205,16 +202,19 @@
         <w:pStyle w:val="NoSpacing"/>
       </w:pPr>
       <w:r>
-        <w:t>PA4 --&gt; SS</w:t>
-      </w:r>
-      <w:r>
-        <w:t xml:space="preserve"> --&gt; output GP-push-pull</w:t>
+        <w:t>PA4 --&gt; SS --&gt; output GP-push-pull</w:t>
       </w:r>
       <w:r>
         <w:t xml:space="preserve"> </w:t>
       </w:r>
       <w:r>
-        <w:t>- 0011</w:t>
+        <w:t>–</w:t>
+      </w:r>
+      <w:r>
+        <w:t xml:space="preserve"> 0011</w:t>
+      </w:r>
+      <w:r>
+        <w:t xml:space="preserve"> (While NSS is controlled by software SSM=1, SSOE=0.)</w:t>
       </w:r>
     </w:p>
     <w:p>
@@ -222,10 +222,15 @@
         <w:pStyle w:val="NoSpacing"/>
       </w:pPr>
       <w:r>
-        <w:t>PA5 --&gt; SCLK</w:t>
-      </w:r>
-      <w:r>
-        <w:t xml:space="preserve"> --&gt; output AF-push-pull</w:t>
+        <w:t xml:space="preserve">PA4--&gt;SS--&gt; Output AF-pushpull-1011(while NSS is controlled by Hardware. SSM=0, SSOE=1) Used here. </w:t>
+      </w:r>
+    </w:p>
+    <w:p>
+      <w:pPr>
+        <w:pStyle w:val="NoSpacing"/>
+      </w:pPr>
+      <w:r>
+        <w:t>PA5 --&gt; SCLK --&gt; output AF-push-pull</w:t>
       </w:r>
       <w:r>
         <w:t xml:space="preserve"> - 1011</w:t>
@@ -236,10 +241,7 @@
         <w:pStyle w:val="NoSpacing"/>
       </w:pPr>
       <w:r>
-        <w:t>PA6 --&gt; MISO</w:t>
-      </w:r>
-      <w:r>
-        <w:t xml:space="preserve"> --&gt; Input </w:t>
+        <w:t xml:space="preserve">PA6 --&gt; MISO --&gt; Input </w:t>
       </w:r>
       <w:r>
         <w:t>Floting</w:t>
@@ -262,10 +264,7 @@
         <w:pStyle w:val="NoSpacing"/>
       </w:pPr>
       <w:r>
-        <w:t>PA7 --&gt; MOSI</w:t>
-      </w:r>
-      <w:r>
-        <w:t xml:space="preserve"> --&gt; output  AF-Push-pull</w:t>
+        <w:t>PA7 --&gt; MOSI --&gt; output  AF-Push-pull</w:t>
       </w:r>
       <w:r>
         <w:t xml:space="preserve"> 1011</w:t>
@@ -419,6 +418,30 @@
     </w:p>
     <w:p>
       <w:pPr>
+        <w:pStyle w:val="ListParagraph"/>
+        <w:numPr>
+          <w:ilvl w:val="0"/>
+          <w:numId w:val="2"/>
+        </w:numPr>
+      </w:pPr>
+      <w:r>
+        <w:t>Bit 9 and 8: for software management of NSS. Is I want to change the valu of ss in software, not in physical pin, then SSM must be 1 and value of NSS will be in SSI</w:t>
+      </w:r>
+      <w:r>
+        <w:t xml:space="preserve"> </w:t>
+      </w:r>
+      <w:r>
+        <w:t>( if SSM is set, SSOE needs to be zero, as pysical NSS</w:t>
+      </w:r>
+      <w:r>
+        <w:t xml:space="preserve"> PA4</w:t>
+      </w:r>
+      <w:r>
+        <w:t xml:space="preserve"> needs to be off)</w:t>
+      </w:r>
+    </w:p>
+    <w:p>
+      <w:pPr>
         <w:pStyle w:val="Heading3"/>
       </w:pPr>
       <w:r>
@@ -473,19 +496,436 @@
         </w:numPr>
       </w:pPr>
       <w:r>
-        <w:t>Bit 2: SSOE: Set the SSOE to send data from master to slave</w:t>
-      </w:r>
-      <w:r>
-        <w:t xml:space="preserve"> (enable ss output)</w:t>
-      </w:r>
-      <w:bookmarkStart w:id="0" w:name="_GoBack"/>
-      <w:bookmarkEnd w:id="0"/>
+        <w:t xml:space="preserve">Bit 2: SSOE: Set the SSOE to </w:t>
+      </w:r>
+      <w:r>
+        <w:t xml:space="preserve">Enable Hardware NSS management. While set, NSS will be pulled low if SPI is enable. And SPI is always ready to send data. As soon as data is loaded in DR, transmission starts imidiately. </w:t>
+      </w:r>
     </w:p>
     <w:p>
       <w:pPr>
         <w:pStyle w:val="Heading3"/>
       </w:pPr>
       <w:r>
+        <w:t>NSS config:</w:t>
+      </w:r>
+    </w:p>
+    <w:tbl>
+      <w:tblPr>
+        <w:tblStyle w:val="TableGrid"/>
+        <w:tblW w:w="0" w:type="auto"/>
+        <w:tblLook w:val="04A0" w:firstRow="1" w:lastRow="0" w:firstColumn="1" w:lastColumn="0" w:noHBand="0" w:noVBand="1"/>
+      </w:tblPr>
+      <w:tblGrid>
+        <w:gridCol w:w="715"/>
+        <w:gridCol w:w="720"/>
+        <w:gridCol w:w="810"/>
+        <w:gridCol w:w="7105"/>
+      </w:tblGrid>
+      <w:tr>
+        <w:tc>
+          <w:tcPr>
+            <w:tcW w:w="715" w:type="dxa"/>
+          </w:tcPr>
+          <w:p>
+            <w:pPr>
+              <w:jc w:val="center"/>
+            </w:pPr>
+            <w:r>
+              <w:t>SSM</w:t>
+            </w:r>
+          </w:p>
+        </w:tc>
+        <w:tc>
+          <w:tcPr>
+            <w:tcW w:w="720" w:type="dxa"/>
+          </w:tcPr>
+          <w:p>
+            <w:pPr>
+              <w:jc w:val="center"/>
+            </w:pPr>
+            <w:r>
+              <w:t>SSI</w:t>
+            </w:r>
+          </w:p>
+        </w:tc>
+        <w:tc>
+          <w:tcPr>
+            <w:tcW w:w="810" w:type="dxa"/>
+          </w:tcPr>
+          <w:p>
+            <w:pPr>
+              <w:jc w:val="center"/>
+            </w:pPr>
+            <w:r>
+              <w:t>SSOE</w:t>
+            </w:r>
+          </w:p>
+        </w:tc>
+        <w:tc>
+          <w:tcPr>
+            <w:tcW w:w="7105" w:type="dxa"/>
+          </w:tcPr>
+          <w:p>
+            <w:pPr>
+              <w:jc w:val="center"/>
+            </w:pPr>
+            <w:r>
+              <w:t>Task</w:t>
+            </w:r>
+          </w:p>
+        </w:tc>
+      </w:tr>
+      <w:tr>
+        <w:tc>
+          <w:tcPr>
+            <w:tcW w:w="715" w:type="dxa"/>
+          </w:tcPr>
+          <w:p>
+            <w:pPr>
+              <w:jc w:val="center"/>
+            </w:pPr>
+            <w:r>
+              <w:t>0</w:t>
+            </w:r>
+          </w:p>
+        </w:tc>
+        <w:tc>
+          <w:tcPr>
+            <w:tcW w:w="720" w:type="dxa"/>
+          </w:tcPr>
+          <w:p>
+            <w:pPr>
+              <w:jc w:val="center"/>
+            </w:pPr>
+            <w:r>
+              <w:t>x</w:t>
+            </w:r>
+          </w:p>
+        </w:tc>
+        <w:tc>
+          <w:tcPr>
+            <w:tcW w:w="810" w:type="dxa"/>
+          </w:tcPr>
+          <w:p>
+            <w:pPr>
+              <w:jc w:val="center"/>
+            </w:pPr>
+            <w:r>
+              <w:t>0</w:t>
+            </w:r>
+          </w:p>
+        </w:tc>
+        <w:tc>
+          <w:tcPr>
+            <w:tcW w:w="7105" w:type="dxa"/>
+          </w:tcPr>
+          <w:p>
+            <w:pPr>
+              <w:pStyle w:val="ListParagraph"/>
+              <w:numPr>
+                <w:ilvl w:val="0"/>
+                <w:numId w:val="4"/>
+              </w:numPr>
+              <w:jc w:val="both"/>
+            </w:pPr>
+            <w:r>
+              <w:t xml:space="preserve">NSS needs to be set manually, externally. </w:t>
+            </w:r>
+          </w:p>
+        </w:tc>
+      </w:tr>
+      <w:tr>
+        <w:tc>
+          <w:tcPr>
+            <w:tcW w:w="715" w:type="dxa"/>
+          </w:tcPr>
+          <w:p>
+            <w:pPr>
+              <w:jc w:val="center"/>
+              <w:rPr>
+                <w:color w:val="385623" w:themeColor="accent6" w:themeShade="80"/>
+              </w:rPr>
+            </w:pPr>
+            <w:r>
+              <w:rPr>
+                <w:color w:val="385623" w:themeColor="accent6" w:themeShade="80"/>
+              </w:rPr>
+              <w:t>0</w:t>
+            </w:r>
+          </w:p>
+        </w:tc>
+        <w:tc>
+          <w:tcPr>
+            <w:tcW w:w="720" w:type="dxa"/>
+          </w:tcPr>
+          <w:p>
+            <w:pPr>
+              <w:jc w:val="center"/>
+              <w:rPr>
+                <w:color w:val="385623" w:themeColor="accent6" w:themeShade="80"/>
+              </w:rPr>
+            </w:pPr>
+            <w:r>
+              <w:rPr>
+                <w:color w:val="385623" w:themeColor="accent6" w:themeShade="80"/>
+              </w:rPr>
+              <w:t>x</w:t>
+            </w:r>
+          </w:p>
+        </w:tc>
+        <w:tc>
+          <w:tcPr>
+            <w:tcW w:w="810" w:type="dxa"/>
+          </w:tcPr>
+          <w:p>
+            <w:pPr>
+              <w:jc w:val="center"/>
+              <w:rPr>
+                <w:color w:val="385623" w:themeColor="accent6" w:themeShade="80"/>
+              </w:rPr>
+            </w:pPr>
+            <w:r>
+              <w:rPr>
+                <w:color w:val="385623" w:themeColor="accent6" w:themeShade="80"/>
+              </w:rPr>
+              <w:t>1</w:t>
+            </w:r>
+          </w:p>
+        </w:tc>
+        <w:tc>
+          <w:tcPr>
+            <w:tcW w:w="7105" w:type="dxa"/>
+          </w:tcPr>
+          <w:p>
+            <w:pPr>
+              <w:pStyle w:val="ListParagraph"/>
+              <w:numPr>
+                <w:ilvl w:val="0"/>
+                <w:numId w:val="3"/>
+              </w:numPr>
+              <w:jc w:val="both"/>
+              <w:rPr>
+                <w:color w:val="385623" w:themeColor="accent6" w:themeShade="80"/>
+              </w:rPr>
+            </w:pPr>
+            <w:r>
+              <w:rPr>
+                <w:color w:val="385623" w:themeColor="accent6" w:themeShade="80"/>
+              </w:rPr>
+              <w:t>NSS will be set and clear by SPI peripheral automatic.</w:t>
+            </w:r>
+          </w:p>
+          <w:p>
+            <w:pPr>
+              <w:pStyle w:val="ListParagraph"/>
+              <w:numPr>
+                <w:ilvl w:val="0"/>
+                <w:numId w:val="3"/>
+              </w:numPr>
+              <w:jc w:val="both"/>
+              <w:rPr>
+                <w:color w:val="385623" w:themeColor="accent6" w:themeShade="80"/>
+              </w:rPr>
+            </w:pPr>
+            <w:r>
+              <w:rPr>
+                <w:color w:val="385623" w:themeColor="accent6" w:themeShade="80"/>
+              </w:rPr>
+              <w:t>Data will be sent as soon as load in SPI-&gt;DR</w:t>
+            </w:r>
+            <w:r>
+              <w:rPr>
+                <w:color w:val="385623" w:themeColor="accent6" w:themeShade="80"/>
+              </w:rPr>
+              <w:t xml:space="preserve">. when </w:t>
+            </w:r>
+          </w:p>
+          <w:p>
+            <w:pPr>
+              <w:pStyle w:val="ListParagraph"/>
+              <w:numPr>
+                <w:ilvl w:val="0"/>
+                <w:numId w:val="3"/>
+              </w:numPr>
+              <w:jc w:val="both"/>
+              <w:rPr>
+                <w:color w:val="385623" w:themeColor="accent6" w:themeShade="80"/>
+              </w:rPr>
+            </w:pPr>
+            <w:r>
+              <w:rPr>
+                <w:color w:val="385623" w:themeColor="accent6" w:themeShade="80"/>
+              </w:rPr>
+              <w:t xml:space="preserve">SPI is enable in CR1, hardware pulls the NSS (PA4) down. And wait to have message in DR. when massage is loaded in DR, it imidiately starts transmission starting SCLK. </w:t>
+            </w:r>
+          </w:p>
+          <w:p>
+            <w:pPr>
+              <w:pStyle w:val="ListParagraph"/>
+              <w:numPr>
+                <w:ilvl w:val="0"/>
+                <w:numId w:val="3"/>
+              </w:numPr>
+              <w:jc w:val="both"/>
+              <w:rPr>
+                <w:color w:val="385623" w:themeColor="accent6" w:themeShade="80"/>
+              </w:rPr>
+            </w:pPr>
+            <w:r>
+              <w:rPr>
+                <w:color w:val="385623" w:themeColor="accent6" w:themeShade="80"/>
+              </w:rPr>
+              <w:t xml:space="preserve">So PA4 can be used as NSS for Slave </w:t>
+            </w:r>
+          </w:p>
+          <w:p>
+            <w:pPr>
+              <w:pStyle w:val="ListParagraph"/>
+              <w:numPr>
+                <w:ilvl w:val="0"/>
+                <w:numId w:val="3"/>
+              </w:numPr>
+              <w:jc w:val="both"/>
+              <w:rPr>
+                <w:color w:val="385623" w:themeColor="accent6" w:themeShade="80"/>
+              </w:rPr>
+            </w:pPr>
+            <w:r>
+              <w:rPr>
+                <w:color w:val="385623" w:themeColor="accent6" w:themeShade="80"/>
+              </w:rPr>
+              <w:t xml:space="preserve">Multiple Master is not possible because Master with hardware NSS config pulls NSS down for all the time, Other Master willnot have scope to send Data. </w:t>
+            </w:r>
+          </w:p>
+        </w:tc>
+      </w:tr>
+      <w:tr>
+        <w:tc>
+          <w:tcPr>
+            <w:tcW w:w="715" w:type="dxa"/>
+          </w:tcPr>
+          <w:p>
+            <w:pPr>
+              <w:jc w:val="center"/>
+            </w:pPr>
+            <w:r>
+              <w:t>1</w:t>
+            </w:r>
+          </w:p>
+        </w:tc>
+        <w:tc>
+          <w:tcPr>
+            <w:tcW w:w="720" w:type="dxa"/>
+          </w:tcPr>
+          <w:p>
+            <w:pPr>
+              <w:jc w:val="center"/>
+            </w:pPr>
+            <w:r>
+              <w:t>1</w:t>
+            </w:r>
+          </w:p>
+        </w:tc>
+        <w:tc>
+          <w:tcPr>
+            <w:tcW w:w="810" w:type="dxa"/>
+          </w:tcPr>
+          <w:p>
+            <w:pPr>
+              <w:jc w:val="center"/>
+            </w:pPr>
+            <w:r>
+              <w:t>0</w:t>
+            </w:r>
+          </w:p>
+        </w:tc>
+        <w:tc>
+          <w:tcPr>
+            <w:tcW w:w="7105" w:type="dxa"/>
+          </w:tcPr>
+          <w:p>
+            <w:pPr>
+              <w:pStyle w:val="ListParagraph"/>
+              <w:numPr>
+                <w:ilvl w:val="0"/>
+                <w:numId w:val="5"/>
+              </w:numPr>
+              <w:jc w:val="both"/>
+            </w:pPr>
+            <w:r>
+              <w:t>NSS will be set by software by coding. SSI holds the value of NSS</w:t>
+            </w:r>
+          </w:p>
+        </w:tc>
+      </w:tr>
+      <w:tr>
+        <w:tc>
+          <w:tcPr>
+            <w:tcW w:w="715" w:type="dxa"/>
+          </w:tcPr>
+          <w:p>
+            <w:pPr>
+              <w:jc w:val="center"/>
+            </w:pPr>
+            <w:r>
+              <w:t>1</w:t>
+            </w:r>
+          </w:p>
+        </w:tc>
+        <w:tc>
+          <w:tcPr>
+            <w:tcW w:w="720" w:type="dxa"/>
+          </w:tcPr>
+          <w:p>
+            <w:pPr>
+              <w:jc w:val="center"/>
+            </w:pPr>
+            <w:r>
+              <w:t>0</w:t>
+            </w:r>
+          </w:p>
+        </w:tc>
+        <w:tc>
+          <w:tcPr>
+            <w:tcW w:w="810" w:type="dxa"/>
+          </w:tcPr>
+          <w:p>
+            <w:pPr>
+              <w:jc w:val="center"/>
+            </w:pPr>
+            <w:r>
+              <w:t>0</w:t>
+            </w:r>
+          </w:p>
+        </w:tc>
+        <w:tc>
+          <w:tcPr>
+            <w:tcW w:w="7105" w:type="dxa"/>
+          </w:tcPr>
+          <w:p>
+            <w:pPr>
+              <w:pStyle w:val="ListParagraph"/>
+              <w:numPr>
+                <w:ilvl w:val="0"/>
+                <w:numId w:val="5"/>
+              </w:numPr>
+              <w:jc w:val="both"/>
+            </w:pPr>
+            <w:r>
+              <w:t>NSS will be set by software. SSI holds the value of NSS</w:t>
+            </w:r>
+          </w:p>
+        </w:tc>
+      </w:tr>
+    </w:tbl>
+    <w:p/>
+    <w:p>
+      <w:pPr>
+        <w:pStyle w:val="Heading3"/>
+      </w:pPr>
+      <w:r>
+        <w:lastRenderedPageBreak/>
         <w:t>Status Register SPI_SR</w:t>
       </w:r>
     </w:p>
@@ -593,7 +1033,7 @@
         </w:numPr>
       </w:pPr>
       <w:r>
-        <w:t>Make the ss low, PA4 low,</w:t>
+        <w:t xml:space="preserve">Setup clock. </w:t>
       </w:r>
     </w:p>
     <w:p>
@@ -605,8 +1045,7 @@
         </w:numPr>
       </w:pPr>
       <w:r>
-        <w:lastRenderedPageBreak/>
-        <w:t>Put the data in SPI1-&gt;DR</w:t>
+        <w:t xml:space="preserve">Configure pin </w:t>
       </w:r>
     </w:p>
     <w:p>
@@ -618,7 +1057,61 @@
         </w:numPr>
       </w:pPr>
       <w:r>
-        <w:t xml:space="preserve">Make the ss high, PA5 High. </w:t>
+        <w:t>SPI Config (</w:t>
+      </w:r>
+      <w:r>
+        <w:t xml:space="preserve"> set master, set baud rate, set SSOE for hardware NSS config, enable spi)</w:t>
+      </w:r>
+    </w:p>
+    <w:p>
+      <w:pPr>
+        <w:pStyle w:val="ListParagraph"/>
+        <w:numPr>
+          <w:ilvl w:val="0"/>
+          <w:numId w:val="2"/>
+        </w:numPr>
+      </w:pPr>
+      <w:r>
+        <w:t>Put the data in SPI1-&gt;DR</w:t>
+      </w:r>
+      <w:r>
+        <w:t>( as soon as data is loaded in DR, transmission will start automatically in hardware NSS config. )</w:t>
+      </w:r>
+    </w:p>
+    <w:p>
+      <w:pPr>
+        <w:pStyle w:val="ListParagraph"/>
+        <w:numPr>
+          <w:ilvl w:val="0"/>
+          <w:numId w:val="2"/>
+        </w:numPr>
+      </w:pPr>
+      <w:r>
+        <w:t>Wait untill message is sent</w:t>
+      </w:r>
+      <w:r>
+        <w:t xml:space="preserve"> (while sending, BSY in SPI1-&gt;SR is high)</w:t>
+      </w:r>
+    </w:p>
+    <w:p>
+      <w:pPr>
+        <w:pStyle w:val="ListParagraph"/>
+        <w:numPr>
+          <w:ilvl w:val="0"/>
+          <w:numId w:val="2"/>
+        </w:numPr>
+      </w:pPr>
+      <w:r>
+        <w:t>Send second message</w:t>
+      </w:r>
+    </w:p>
+    <w:p>
+      <w:pPr>
+        <w:pStyle w:val="Heading1"/>
+        <w:jc w:val="center"/>
+      </w:pPr>
+      <w:r>
+        <w:t>Library function</w:t>
       </w:r>
     </w:p>
     <w:sectPr>
@@ -632,7 +1125,7 @@
 </file>
 
 <file path=word/numbering.xml><?xml version="1.0" encoding="utf-8"?>
-<w:numbering xmlns:wpc="http://schemas.microsoft.com/office/word/2010/wordprocessingCanvas" xmlns:cx="http://schemas.microsoft.com/office/drawing/2014/chartex" xmlns:cx1="http://schemas.microsoft.com/office/drawing/2015/9/8/chartex" xmlns:cx2="http://schemas.microsoft.com/office/drawing/2015/10/21/chartex" xmlns:cx3="http://schemas.microsoft.com/office/drawing/2016/5/9/chartex" xmlns:cx4="http://schemas.microsoft.com/office/drawing/2016/5/10/chartex" xmlns:cx5="http://schemas.microsoft.com/office/drawing/2016/5/11/chartex" xmlns:cx6="http://schemas.microsoft.com/office/drawing/2016/5/12/chartex" xmlns:cx7="http://schemas.microsoft.com/office/drawing/2016/5/13/chartex" xmlns:cx8="http://schemas.microsoft.com/office/drawing/2016/5/14/chartex" xmlns:mc="http://schemas.openxmlformats.org/markup-compatibility/2006" xmlns:aink="http://schemas.microsoft.com/office/drawing/2016/ink" xmlns:am3d="http://schemas.microsoft.com/office/drawing/2017/model3d" xmlns:o="urn:schemas-microsoft-com:office:office" xmlns:r="http://schemas.openxmlformats.org/officeDocument/2006/relationships" xmlns:m="http://schemas.openxmlformats.org/officeDocument/2006/math" xmlns:v="urn:schemas-microsoft-com:vml" xmlns:wp14="http://schemas.microsoft.com/office/word/2010/wordprocessingDrawing" xmlns:wp="http://schemas.openxmlformats.org/drawingml/2006/wordprocessingDrawing" xmlns:w10="urn:schemas-microsoft-com:office:word" xmlns:w="http://schemas.openxmlformats.org/wordprocessingml/2006/main" xmlns:w14="http://schemas.microsoft.com/office/word/2010/wordml" xmlns:w15="http://schemas.microsoft.com/office/word/2012/wordml" xmlns:w16cex="http://schemas.microsoft.com/office/word/2018/wordml/cex" xmlns:w16cid="http://schemas.microsoft.com/office/word/2016/wordml/cid" xmlns:w16="http://schemas.microsoft.com/office/word/2018/wordml" xmlns:w16se="http://schemas.microsoft.com/office/word/2015/wordml/symex" xmlns:wpg="http://schemas.microsoft.com/office/word/2010/wordprocessingGroup" xmlns:wpi="http://schemas.microsoft.com/office/word/2010/wordprocessingInk" xmlns:wne="http://schemas.microsoft.com/office/word/2006/wordml" xmlns:wps="http://schemas.microsoft.com/office/word/2010/wordprocessingShape" mc:Ignorable="w14 w15 w16se w16cid w16 w16cex wp14">
+<w:numbering xmlns:wpc="http://schemas.microsoft.com/office/word/2010/wordprocessingCanvas" xmlns:cx="http://schemas.microsoft.com/office/drawing/2014/chartex" xmlns:cx1="http://schemas.microsoft.com/office/drawing/2015/9/8/chartex" xmlns:cx2="http://schemas.microsoft.com/office/drawing/2015/10/21/chartex" xmlns:cx3="http://schemas.microsoft.com/office/drawing/2016/5/9/chartex" xmlns:cx4="http://schemas.microsoft.com/office/drawing/2016/5/10/chartex" xmlns:cx5="http://schemas.microsoft.com/office/drawing/2016/5/11/chartex" xmlns:cx6="http://schemas.microsoft.com/office/drawing/2016/5/12/chartex" xmlns:cx7="http://schemas.microsoft.com/office/drawing/2016/5/13/chartex" xmlns:cx8="http://schemas.microsoft.com/office/drawing/2016/5/14/chartex" xmlns:mc="http://schemas.openxmlformats.org/markup-compatibility/2006" xmlns:aink="http://schemas.microsoft.com/office/drawing/2016/ink" xmlns:am3d="http://schemas.microsoft.com/office/drawing/2017/model3d" xmlns:o="urn:schemas-microsoft-com:office:office" xmlns:oel="http://schemas.microsoft.com/office/2019/extlst" xmlns:r="http://schemas.openxmlformats.org/officeDocument/2006/relationships" xmlns:m="http://schemas.openxmlformats.org/officeDocument/2006/math" xmlns:v="urn:schemas-microsoft-com:vml" xmlns:wp14="http://schemas.microsoft.com/office/word/2010/wordprocessingDrawing" xmlns:wp="http://schemas.openxmlformats.org/drawingml/2006/wordprocessingDrawing" xmlns:w10="urn:schemas-microsoft-com:office:word" xmlns:w="http://schemas.openxmlformats.org/wordprocessingml/2006/main" xmlns:w14="http://schemas.microsoft.com/office/word/2010/wordml" xmlns:w15="http://schemas.microsoft.com/office/word/2012/wordml" xmlns:w16cex="http://schemas.microsoft.com/office/word/2018/wordml/cex" xmlns:w16cid="http://schemas.microsoft.com/office/word/2016/wordml/cid" xmlns:w16="http://schemas.microsoft.com/office/word/2018/wordml" xmlns:w16du="http://schemas.microsoft.com/office/word/2023/wordml/word16du" xmlns:w16sdtdh="http://schemas.microsoft.com/office/word/2020/wordml/sdtdatahash" xmlns:w16sdtfl="http://schemas.microsoft.com/office/word/2024/wordml/sdtformatlock" xmlns:w16se="http://schemas.microsoft.com/office/word/2015/wordml/symex" xmlns:wpg="http://schemas.microsoft.com/office/word/2010/wordprocessingGroup" xmlns:wpi="http://schemas.microsoft.com/office/word/2010/wordprocessingInk" xmlns:wne="http://schemas.microsoft.com/office/word/2006/wordml" xmlns:wps="http://schemas.microsoft.com/office/word/2010/wordprocessingShape" mc:Ignorable="w14 w15 w16se w16cid w16 w16cex w16sdtdh w16sdtfl w16du wp14">
   <w:abstractNum w:abstractNumId="0" w15:restartNumberingAfterBreak="0">
     <w:nsid w:val="08AD7711"/>
     <w:multiLevelType w:val="hybridMultilevel"/>
@@ -747,6 +1240,345 @@
     </w:lvl>
   </w:abstractNum>
   <w:abstractNum w:abstractNumId="1" w15:restartNumberingAfterBreak="0">
+    <w:nsid w:val="4AAE2B9C"/>
+    <w:multiLevelType w:val="hybridMultilevel"/>
+    <w:tmpl w:val="688C3E66"/>
+    <w:lvl w:ilvl="0" w:tplc="04090001">
+      <w:start w:val="1"/>
+      <w:numFmt w:val="bullet"/>
+      <w:lvlText w:val=""/>
+      <w:lvlJc w:val="left"/>
+      <w:pPr>
+        <w:ind w:left="720" w:hanging="360"/>
+      </w:pPr>
+      <w:rPr>
+        <w:rFonts w:ascii="Symbol" w:hAnsi="Symbol" w:hint="default"/>
+      </w:rPr>
+    </w:lvl>
+    <w:lvl w:ilvl="1" w:tplc="04090003" w:tentative="1">
+      <w:start w:val="1"/>
+      <w:numFmt w:val="bullet"/>
+      <w:lvlText w:val="o"/>
+      <w:lvlJc w:val="left"/>
+      <w:pPr>
+        <w:ind w:left="1440" w:hanging="360"/>
+      </w:pPr>
+      <w:rPr>
+        <w:rFonts w:ascii="Courier New" w:hAnsi="Courier New" w:cs="Courier New" w:hint="default"/>
+      </w:rPr>
+    </w:lvl>
+    <w:lvl w:ilvl="2" w:tplc="04090005" w:tentative="1">
+      <w:start w:val="1"/>
+      <w:numFmt w:val="bullet"/>
+      <w:lvlText w:val=""/>
+      <w:lvlJc w:val="left"/>
+      <w:pPr>
+        <w:ind w:left="2160" w:hanging="360"/>
+      </w:pPr>
+      <w:rPr>
+        <w:rFonts w:ascii="Wingdings" w:hAnsi="Wingdings" w:hint="default"/>
+      </w:rPr>
+    </w:lvl>
+    <w:lvl w:ilvl="3" w:tplc="04090001" w:tentative="1">
+      <w:start w:val="1"/>
+      <w:numFmt w:val="bullet"/>
+      <w:lvlText w:val=""/>
+      <w:lvlJc w:val="left"/>
+      <w:pPr>
+        <w:ind w:left="2880" w:hanging="360"/>
+      </w:pPr>
+      <w:rPr>
+        <w:rFonts w:ascii="Symbol" w:hAnsi="Symbol" w:hint="default"/>
+      </w:rPr>
+    </w:lvl>
+    <w:lvl w:ilvl="4" w:tplc="04090003" w:tentative="1">
+      <w:start w:val="1"/>
+      <w:numFmt w:val="bullet"/>
+      <w:lvlText w:val="o"/>
+      <w:lvlJc w:val="left"/>
+      <w:pPr>
+        <w:ind w:left="3600" w:hanging="360"/>
+      </w:pPr>
+      <w:rPr>
+        <w:rFonts w:ascii="Courier New" w:hAnsi="Courier New" w:cs="Courier New" w:hint="default"/>
+      </w:rPr>
+    </w:lvl>
+    <w:lvl w:ilvl="5" w:tplc="04090005" w:tentative="1">
+      <w:start w:val="1"/>
+      <w:numFmt w:val="bullet"/>
+      <w:lvlText w:val=""/>
+      <w:lvlJc w:val="left"/>
+      <w:pPr>
+        <w:ind w:left="4320" w:hanging="360"/>
+      </w:pPr>
+      <w:rPr>
+        <w:rFonts w:ascii="Wingdings" w:hAnsi="Wingdings" w:hint="default"/>
+      </w:rPr>
+    </w:lvl>
+    <w:lvl w:ilvl="6" w:tplc="04090001" w:tentative="1">
+      <w:start w:val="1"/>
+      <w:numFmt w:val="bullet"/>
+      <w:lvlText w:val=""/>
+      <w:lvlJc w:val="left"/>
+      <w:pPr>
+        <w:ind w:left="5040" w:hanging="360"/>
+      </w:pPr>
+      <w:rPr>
+        <w:rFonts w:ascii="Symbol" w:hAnsi="Symbol" w:hint="default"/>
+      </w:rPr>
+    </w:lvl>
+    <w:lvl w:ilvl="7" w:tplc="04090003" w:tentative="1">
+      <w:start w:val="1"/>
+      <w:numFmt w:val="bullet"/>
+      <w:lvlText w:val="o"/>
+      <w:lvlJc w:val="left"/>
+      <w:pPr>
+        <w:ind w:left="5760" w:hanging="360"/>
+      </w:pPr>
+      <w:rPr>
+        <w:rFonts w:ascii="Courier New" w:hAnsi="Courier New" w:cs="Courier New" w:hint="default"/>
+      </w:rPr>
+    </w:lvl>
+    <w:lvl w:ilvl="8" w:tplc="04090005" w:tentative="1">
+      <w:start w:val="1"/>
+      <w:numFmt w:val="bullet"/>
+      <w:lvlText w:val=""/>
+      <w:lvlJc w:val="left"/>
+      <w:pPr>
+        <w:ind w:left="6480" w:hanging="360"/>
+      </w:pPr>
+      <w:rPr>
+        <w:rFonts w:ascii="Wingdings" w:hAnsi="Wingdings" w:hint="default"/>
+      </w:rPr>
+    </w:lvl>
+  </w:abstractNum>
+  <w:abstractNum w:abstractNumId="2" w15:restartNumberingAfterBreak="0">
+    <w:nsid w:val="530477E6"/>
+    <w:multiLevelType w:val="hybridMultilevel"/>
+    <w:tmpl w:val="11A40EC0"/>
+    <w:lvl w:ilvl="0" w:tplc="04090001">
+      <w:start w:val="1"/>
+      <w:numFmt w:val="bullet"/>
+      <w:lvlText w:val=""/>
+      <w:lvlJc w:val="left"/>
+      <w:pPr>
+        <w:ind w:left="720" w:hanging="360"/>
+      </w:pPr>
+      <w:rPr>
+        <w:rFonts w:ascii="Symbol" w:hAnsi="Symbol" w:hint="default"/>
+      </w:rPr>
+    </w:lvl>
+    <w:lvl w:ilvl="1" w:tplc="04090003" w:tentative="1">
+      <w:start w:val="1"/>
+      <w:numFmt w:val="bullet"/>
+      <w:lvlText w:val="o"/>
+      <w:lvlJc w:val="left"/>
+      <w:pPr>
+        <w:ind w:left="1440" w:hanging="360"/>
+      </w:pPr>
+      <w:rPr>
+        <w:rFonts w:ascii="Courier New" w:hAnsi="Courier New" w:cs="Courier New" w:hint="default"/>
+      </w:rPr>
+    </w:lvl>
+    <w:lvl w:ilvl="2" w:tplc="04090005" w:tentative="1">
+      <w:start w:val="1"/>
+      <w:numFmt w:val="bullet"/>
+      <w:lvlText w:val=""/>
+      <w:lvlJc w:val="left"/>
+      <w:pPr>
+        <w:ind w:left="2160" w:hanging="360"/>
+      </w:pPr>
+      <w:rPr>
+        <w:rFonts w:ascii="Wingdings" w:hAnsi="Wingdings" w:hint="default"/>
+      </w:rPr>
+    </w:lvl>
+    <w:lvl w:ilvl="3" w:tplc="04090001" w:tentative="1">
+      <w:start w:val="1"/>
+      <w:numFmt w:val="bullet"/>
+      <w:lvlText w:val=""/>
+      <w:lvlJc w:val="left"/>
+      <w:pPr>
+        <w:ind w:left="2880" w:hanging="360"/>
+      </w:pPr>
+      <w:rPr>
+        <w:rFonts w:ascii="Symbol" w:hAnsi="Symbol" w:hint="default"/>
+      </w:rPr>
+    </w:lvl>
+    <w:lvl w:ilvl="4" w:tplc="04090003" w:tentative="1">
+      <w:start w:val="1"/>
+      <w:numFmt w:val="bullet"/>
+      <w:lvlText w:val="o"/>
+      <w:lvlJc w:val="left"/>
+      <w:pPr>
+        <w:ind w:left="3600" w:hanging="360"/>
+      </w:pPr>
+      <w:rPr>
+        <w:rFonts w:ascii="Courier New" w:hAnsi="Courier New" w:cs="Courier New" w:hint="default"/>
+      </w:rPr>
+    </w:lvl>
+    <w:lvl w:ilvl="5" w:tplc="04090005" w:tentative="1">
+      <w:start w:val="1"/>
+      <w:numFmt w:val="bullet"/>
+      <w:lvlText w:val=""/>
+      <w:lvlJc w:val="left"/>
+      <w:pPr>
+        <w:ind w:left="4320" w:hanging="360"/>
+      </w:pPr>
+      <w:rPr>
+        <w:rFonts w:ascii="Wingdings" w:hAnsi="Wingdings" w:hint="default"/>
+      </w:rPr>
+    </w:lvl>
+    <w:lvl w:ilvl="6" w:tplc="04090001" w:tentative="1">
+      <w:start w:val="1"/>
+      <w:numFmt w:val="bullet"/>
+      <w:lvlText w:val=""/>
+      <w:lvlJc w:val="left"/>
+      <w:pPr>
+        <w:ind w:left="5040" w:hanging="360"/>
+      </w:pPr>
+      <w:rPr>
+        <w:rFonts w:ascii="Symbol" w:hAnsi="Symbol" w:hint="default"/>
+      </w:rPr>
+    </w:lvl>
+    <w:lvl w:ilvl="7" w:tplc="04090003" w:tentative="1">
+      <w:start w:val="1"/>
+      <w:numFmt w:val="bullet"/>
+      <w:lvlText w:val="o"/>
+      <w:lvlJc w:val="left"/>
+      <w:pPr>
+        <w:ind w:left="5760" w:hanging="360"/>
+      </w:pPr>
+      <w:rPr>
+        <w:rFonts w:ascii="Courier New" w:hAnsi="Courier New" w:cs="Courier New" w:hint="default"/>
+      </w:rPr>
+    </w:lvl>
+    <w:lvl w:ilvl="8" w:tplc="04090005" w:tentative="1">
+      <w:start w:val="1"/>
+      <w:numFmt w:val="bullet"/>
+      <w:lvlText w:val=""/>
+      <w:lvlJc w:val="left"/>
+      <w:pPr>
+        <w:ind w:left="6480" w:hanging="360"/>
+      </w:pPr>
+      <w:rPr>
+        <w:rFonts w:ascii="Wingdings" w:hAnsi="Wingdings" w:hint="default"/>
+      </w:rPr>
+    </w:lvl>
+  </w:abstractNum>
+  <w:abstractNum w:abstractNumId="3" w15:restartNumberingAfterBreak="0">
+    <w:nsid w:val="6BCB1988"/>
+    <w:multiLevelType w:val="hybridMultilevel"/>
+    <w:tmpl w:val="42BEFAD4"/>
+    <w:lvl w:ilvl="0" w:tplc="04090001">
+      <w:start w:val="1"/>
+      <w:numFmt w:val="bullet"/>
+      <w:lvlText w:val=""/>
+      <w:lvlJc w:val="left"/>
+      <w:pPr>
+        <w:ind w:left="720" w:hanging="360"/>
+      </w:pPr>
+      <w:rPr>
+        <w:rFonts w:ascii="Symbol" w:hAnsi="Symbol" w:hint="default"/>
+      </w:rPr>
+    </w:lvl>
+    <w:lvl w:ilvl="1" w:tplc="04090003" w:tentative="1">
+      <w:start w:val="1"/>
+      <w:numFmt w:val="bullet"/>
+      <w:lvlText w:val="o"/>
+      <w:lvlJc w:val="left"/>
+      <w:pPr>
+        <w:ind w:left="1440" w:hanging="360"/>
+      </w:pPr>
+      <w:rPr>
+        <w:rFonts w:ascii="Courier New" w:hAnsi="Courier New" w:cs="Courier New" w:hint="default"/>
+      </w:rPr>
+    </w:lvl>
+    <w:lvl w:ilvl="2" w:tplc="04090005" w:tentative="1">
+      <w:start w:val="1"/>
+      <w:numFmt w:val="bullet"/>
+      <w:lvlText w:val=""/>
+      <w:lvlJc w:val="left"/>
+      <w:pPr>
+        <w:ind w:left="2160" w:hanging="360"/>
+      </w:pPr>
+      <w:rPr>
+        <w:rFonts w:ascii="Wingdings" w:hAnsi="Wingdings" w:hint="default"/>
+      </w:rPr>
+    </w:lvl>
+    <w:lvl w:ilvl="3" w:tplc="04090001" w:tentative="1">
+      <w:start w:val="1"/>
+      <w:numFmt w:val="bullet"/>
+      <w:lvlText w:val=""/>
+      <w:lvlJc w:val="left"/>
+      <w:pPr>
+        <w:ind w:left="2880" w:hanging="360"/>
+      </w:pPr>
+      <w:rPr>
+        <w:rFonts w:ascii="Symbol" w:hAnsi="Symbol" w:hint="default"/>
+      </w:rPr>
+    </w:lvl>
+    <w:lvl w:ilvl="4" w:tplc="04090003" w:tentative="1">
+      <w:start w:val="1"/>
+      <w:numFmt w:val="bullet"/>
+      <w:lvlText w:val="o"/>
+      <w:lvlJc w:val="left"/>
+      <w:pPr>
+        <w:ind w:left="3600" w:hanging="360"/>
+      </w:pPr>
+      <w:rPr>
+        <w:rFonts w:ascii="Courier New" w:hAnsi="Courier New" w:cs="Courier New" w:hint="default"/>
+      </w:rPr>
+    </w:lvl>
+    <w:lvl w:ilvl="5" w:tplc="04090005" w:tentative="1">
+      <w:start w:val="1"/>
+      <w:numFmt w:val="bullet"/>
+      <w:lvlText w:val=""/>
+      <w:lvlJc w:val="left"/>
+      <w:pPr>
+        <w:ind w:left="4320" w:hanging="360"/>
+      </w:pPr>
+      <w:rPr>
+        <w:rFonts w:ascii="Wingdings" w:hAnsi="Wingdings" w:hint="default"/>
+      </w:rPr>
+    </w:lvl>
+    <w:lvl w:ilvl="6" w:tplc="04090001" w:tentative="1">
+      <w:start w:val="1"/>
+      <w:numFmt w:val="bullet"/>
+      <w:lvlText w:val=""/>
+      <w:lvlJc w:val="left"/>
+      <w:pPr>
+        <w:ind w:left="5040" w:hanging="360"/>
+      </w:pPr>
+      <w:rPr>
+        <w:rFonts w:ascii="Symbol" w:hAnsi="Symbol" w:hint="default"/>
+      </w:rPr>
+    </w:lvl>
+    <w:lvl w:ilvl="7" w:tplc="04090003" w:tentative="1">
+      <w:start w:val="1"/>
+      <w:numFmt w:val="bullet"/>
+      <w:lvlText w:val="o"/>
+      <w:lvlJc w:val="left"/>
+      <w:pPr>
+        <w:ind w:left="5760" w:hanging="360"/>
+      </w:pPr>
+      <w:rPr>
+        <w:rFonts w:ascii="Courier New" w:hAnsi="Courier New" w:cs="Courier New" w:hint="default"/>
+      </w:rPr>
+    </w:lvl>
+    <w:lvl w:ilvl="8" w:tplc="04090005" w:tentative="1">
+      <w:start w:val="1"/>
+      <w:numFmt w:val="bullet"/>
+      <w:lvlText w:val=""/>
+      <w:lvlJc w:val="left"/>
+      <w:pPr>
+        <w:ind w:left="6480" w:hanging="360"/>
+      </w:pPr>
+      <w:rPr>
+        <w:rFonts w:ascii="Wingdings" w:hAnsi="Wingdings" w:hint="default"/>
+      </w:rPr>
+    </w:lvl>
+  </w:abstractNum>
+  <w:abstractNum w:abstractNumId="4" w15:restartNumberingAfterBreak="0">
     <w:nsid w:val="7E3B6822"/>
     <w:multiLevelType w:val="hybridMultilevel"/>
     <w:tmpl w:val="911A19D8"/>
@@ -859,17 +1691,26 @@
       </w:rPr>
     </w:lvl>
   </w:abstractNum>
-  <w:num w:numId="1">
+  <w:num w:numId="1" w16cid:durableId="2087140483">
     <w:abstractNumId w:val="0"/>
   </w:num>
-  <w:num w:numId="2">
+  <w:num w:numId="2" w16cid:durableId="1224633452">
+    <w:abstractNumId w:val="4"/>
+  </w:num>
+  <w:num w:numId="3" w16cid:durableId="734670986">
+    <w:abstractNumId w:val="3"/>
+  </w:num>
+  <w:num w:numId="4" w16cid:durableId="530069612">
+    <w:abstractNumId w:val="2"/>
+  </w:num>
+  <w:num w:numId="5" w16cid:durableId="1513181801">
     <w:abstractNumId w:val="1"/>
   </w:num>
 </w:numbering>
 </file>
 
 <file path=word/styles.xml><?xml version="1.0" encoding="utf-8"?>
-<w:styles xmlns:mc="http://schemas.openxmlformats.org/markup-compatibility/2006" xmlns:r="http://schemas.openxmlformats.org/officeDocument/2006/relationships" xmlns:w="http://schemas.openxmlformats.org/wordprocessingml/2006/main" xmlns:w14="http://schemas.microsoft.com/office/word/2010/wordml" xmlns:w15="http://schemas.microsoft.com/office/word/2012/wordml" xmlns:w16cex="http://schemas.microsoft.com/office/word/2018/wordml/cex" xmlns:w16cid="http://schemas.microsoft.com/office/word/2016/wordml/cid" xmlns:w16="http://schemas.microsoft.com/office/word/2018/wordml" xmlns:w16se="http://schemas.microsoft.com/office/word/2015/wordml/symex" mc:Ignorable="w14 w15 w16se w16cid w16 w16cex">
+<w:styles xmlns:mc="http://schemas.openxmlformats.org/markup-compatibility/2006" xmlns:r="http://schemas.openxmlformats.org/officeDocument/2006/relationships" xmlns:w="http://schemas.openxmlformats.org/wordprocessingml/2006/main" xmlns:w14="http://schemas.microsoft.com/office/word/2010/wordml" xmlns:w15="http://schemas.microsoft.com/office/word/2012/wordml" xmlns:w16cex="http://schemas.microsoft.com/office/word/2018/wordml/cex" xmlns:w16cid="http://schemas.microsoft.com/office/word/2016/wordml/cid" xmlns:w16="http://schemas.microsoft.com/office/word/2018/wordml" xmlns:w16du="http://schemas.microsoft.com/office/word/2023/wordml/word16du" xmlns:w16sdtdh="http://schemas.microsoft.com/office/word/2020/wordml/sdtdatahash" xmlns:w16sdtfl="http://schemas.microsoft.com/office/word/2024/wordml/sdtformatlock" xmlns:w16se="http://schemas.microsoft.com/office/word/2015/wordml/symex" mc:Ignorable="w14 w15 w16se w16cid w16 w16cex w16sdtdh w16sdtfl w16du">
   <w:docDefaults>
     <w:rPrDefault>
       <w:rPr>
@@ -1427,6 +2268,25 @@
       <w:szCs w:val="24"/>
     </w:rPr>
   </w:style>
+  <w:style w:type="table" w:styleId="TableGrid">
+    <w:name w:val="Table Grid"/>
+    <w:basedOn w:val="TableNormal"/>
+    <w:uiPriority w:val="39"/>
+    <w:rsid w:val="00FA5F39"/>
+    <w:pPr>
+      <w:spacing w:after="0" w:line="240" w:lineRule="auto"/>
+    </w:pPr>
+    <w:tblPr>
+      <w:tblBorders>
+        <w:top w:val="single" w:sz="4" w:space="0" w:color="auto"/>
+        <w:left w:val="single" w:sz="4" w:space="0" w:color="auto"/>
+        <w:bottom w:val="single" w:sz="4" w:space="0" w:color="auto"/>
+        <w:right w:val="single" w:sz="4" w:space="0" w:color="auto"/>
+        <w:insideH w:val="single" w:sz="4" w:space="0" w:color="auto"/>
+        <w:insideV w:val="single" w:sz="4" w:space="0" w:color="auto"/>
+      </w:tblBorders>
+    </w:tblPr>
+  </w:style>
 </w:styles>
 </file>
 

</xml_diff>

<commit_message>
Code for master and slave is added in Code_of_marter_and_slave folder. main.c contains master code.
</commit_message>
<xml_diff>
--- a/SPI_Registers.docx
+++ b/SPI_Registers.docx
@@ -1108,10 +1108,1304 @@
     <w:p>
       <w:pPr>
         <w:pStyle w:val="Heading1"/>
+      </w:pPr>
+      <w:r>
+        <w:t xml:space="preserve">Code: </w:t>
+      </w:r>
+    </w:p>
+    <w:tbl>
+      <w:tblPr>
+        <w:tblStyle w:val="TableGrid"/>
+        <w:tblW w:w="0" w:type="auto"/>
+        <w:tblLook w:val="04A0" w:firstRow="1" w:lastRow="0" w:firstColumn="1" w:lastColumn="0" w:noHBand="0" w:noVBand="1"/>
+      </w:tblPr>
+      <w:tblGrid>
+        <w:gridCol w:w="9350"/>
+      </w:tblGrid>
+      <w:tr>
+        <w:tc>
+          <w:tcPr>
+            <w:tcW w:w="9350" w:type="dxa"/>
+            <w:shd w:val="clear" w:color="auto" w:fill="AEAAAA" w:themeFill="background2" w:themeFillShade="BF"/>
+          </w:tcPr>
+          <w:p>
+            <w:pPr>
+              <w:pStyle w:val="NoSpacing"/>
+            </w:pPr>
+            <w:r>
+              <w:t>#include &lt;stm32f10x.h&gt;</w:t>
+            </w:r>
+          </w:p>
+          <w:p>
+            <w:pPr>
+              <w:pStyle w:val="NoSpacing"/>
+            </w:pPr>
+          </w:p>
+          <w:p>
+            <w:pPr>
+              <w:pStyle w:val="NoSpacing"/>
+            </w:pPr>
+            <w:r>
+              <w:t>/*</w:t>
+            </w:r>
+          </w:p>
+          <w:p>
+            <w:pPr>
+              <w:pStyle w:val="NoSpacing"/>
+            </w:pPr>
+            <w:r>
+              <w:t>Actual setup</w:t>
+            </w:r>
+          </w:p>
+          <w:p>
+            <w:pPr>
+              <w:pStyle w:val="NoSpacing"/>
+            </w:pPr>
+          </w:p>
+          <w:p>
+            <w:pPr>
+              <w:pStyle w:val="NoSpacing"/>
+            </w:pPr>
+            <w:r>
+              <w:t>SPI - 1</w:t>
+            </w:r>
+          </w:p>
+          <w:p>
+            <w:pPr>
+              <w:pStyle w:val="NoSpacing"/>
+            </w:pPr>
+            <w:r>
+              <w:t>-------</w:t>
+            </w:r>
+          </w:p>
+          <w:p>
+            <w:pPr>
+              <w:pStyle w:val="NoSpacing"/>
+            </w:pPr>
+            <w:r>
+              <w:t>PA4 --&gt; SS</w:t>
+            </w:r>
+          </w:p>
+          <w:p>
+            <w:pPr>
+              <w:pStyle w:val="NoSpacing"/>
+            </w:pPr>
+            <w:r>
+              <w:t>PA5 --&gt; SCLK</w:t>
+            </w:r>
+          </w:p>
+          <w:p>
+            <w:pPr>
+              <w:pStyle w:val="NoSpacing"/>
+            </w:pPr>
+            <w:r>
+              <w:t>PA6 --&gt; MISO</w:t>
+            </w:r>
+          </w:p>
+          <w:p>
+            <w:pPr>
+              <w:pStyle w:val="NoSpacing"/>
+            </w:pPr>
+            <w:r>
+              <w:t>PA7 --&gt; MOSI</w:t>
+            </w:r>
+          </w:p>
+          <w:p>
+            <w:pPr>
+              <w:pStyle w:val="NoSpacing"/>
+            </w:pPr>
+          </w:p>
+          <w:p>
+            <w:pPr>
+              <w:pStyle w:val="NoSpacing"/>
+            </w:pPr>
+            <w:r>
+              <w:t>*/</w:t>
+            </w:r>
+          </w:p>
+          <w:p>
+            <w:pPr>
+              <w:pStyle w:val="NoSpacing"/>
+            </w:pPr>
+            <w:r>
+              <w:lastRenderedPageBreak/>
+              <w:t>uint32_t tik = 0;</w:t>
+            </w:r>
+          </w:p>
+          <w:p>
+            <w:pPr>
+              <w:pStyle w:val="NoSpacing"/>
+            </w:pPr>
+            <w:r>
+              <w:t>void En_clock(void);</w:t>
+            </w:r>
+          </w:p>
+          <w:p>
+            <w:pPr>
+              <w:pStyle w:val="NoSpacing"/>
+            </w:pPr>
+            <w:r>
+              <w:t>void gpio_setup(void);</w:t>
+            </w:r>
+          </w:p>
+          <w:p>
+            <w:pPr>
+              <w:pStyle w:val="NoSpacing"/>
+            </w:pPr>
+            <w:r>
+              <w:t>void delay_ms(void);</w:t>
+            </w:r>
+          </w:p>
+          <w:p>
+            <w:pPr>
+              <w:pStyle w:val="NoSpacing"/>
+            </w:pPr>
+            <w:r>
+              <w:t>void delay(uint32_t count);</w:t>
+            </w:r>
+          </w:p>
+          <w:p>
+            <w:pPr>
+              <w:pStyle w:val="NoSpacing"/>
+            </w:pPr>
+            <w:r>
+              <w:t>void systick_config(void);</w:t>
+            </w:r>
+          </w:p>
+          <w:p>
+            <w:pPr>
+              <w:pStyle w:val="NoSpacing"/>
+            </w:pPr>
+          </w:p>
+          <w:p>
+            <w:pPr>
+              <w:pStyle w:val="NoSpacing"/>
+            </w:pPr>
+            <w:r>
+              <w:t>void SPI_setup(void);</w:t>
+            </w:r>
+          </w:p>
+          <w:p>
+            <w:pPr>
+              <w:pStyle w:val="NoSpacing"/>
+            </w:pPr>
+          </w:p>
+          <w:p>
+            <w:pPr>
+              <w:pStyle w:val="NoSpacing"/>
+            </w:pPr>
+            <w:r>
+              <w:t>int main(void)</w:t>
+            </w:r>
+          </w:p>
+          <w:p>
+            <w:pPr>
+              <w:pStyle w:val="NoSpacing"/>
+            </w:pPr>
+            <w:r>
+              <w:t>{</w:t>
+            </w:r>
+          </w:p>
+          <w:p>
+            <w:pPr>
+              <w:pStyle w:val="NoSpacing"/>
+            </w:pPr>
+            <w:r>
+              <w:t xml:space="preserve">    // Activate SPI1 Peripheral / AFIO Function</w:t>
+            </w:r>
+          </w:p>
+          <w:p>
+            <w:pPr>
+              <w:pStyle w:val="NoSpacing"/>
+            </w:pPr>
+            <w:r>
+              <w:t xml:space="preserve">    En_clock();</w:t>
+            </w:r>
+          </w:p>
+          <w:p>
+            <w:pPr>
+              <w:pStyle w:val="NoSpacing"/>
+            </w:pPr>
+            <w:r>
+              <w:t xml:space="preserve">    // config systic timer</w:t>
+            </w:r>
+          </w:p>
+          <w:p>
+            <w:pPr>
+              <w:pStyle w:val="NoSpacing"/>
+            </w:pPr>
+            <w:r>
+              <w:t xml:space="preserve">    systick_config();</w:t>
+            </w:r>
+          </w:p>
+          <w:p>
+            <w:pPr>
+              <w:pStyle w:val="NoSpacing"/>
+            </w:pPr>
+            <w:r>
+              <w:t xml:space="preserve">    // Set up pin</w:t>
+            </w:r>
+          </w:p>
+          <w:p>
+            <w:pPr>
+              <w:pStyle w:val="NoSpacing"/>
+            </w:pPr>
+            <w:r>
+              <w:t xml:space="preserve">    gpio_setup();</w:t>
+            </w:r>
+          </w:p>
+          <w:p>
+            <w:pPr>
+              <w:pStyle w:val="NoSpacing"/>
+            </w:pPr>
+            <w:r>
+              <w:t xml:space="preserve">    // Setup SPI peripherals</w:t>
+            </w:r>
+          </w:p>
+          <w:p>
+            <w:pPr>
+              <w:pStyle w:val="NoSpacing"/>
+            </w:pPr>
+            <w:r>
+              <w:t xml:space="preserve">    SPI_setup();</w:t>
+            </w:r>
+          </w:p>
+          <w:p>
+            <w:pPr>
+              <w:pStyle w:val="NoSpacing"/>
+            </w:pPr>
+          </w:p>
+          <w:p>
+            <w:pPr>
+              <w:pStyle w:val="NoSpacing"/>
+            </w:pPr>
+            <w:r>
+              <w:t xml:space="preserve">    while (1)</w:t>
+            </w:r>
+          </w:p>
+          <w:p>
+            <w:pPr>
+              <w:pStyle w:val="NoSpacing"/>
+            </w:pPr>
+            <w:r>
+              <w:t xml:space="preserve">    {</w:t>
+            </w:r>
+          </w:p>
+          <w:p>
+            <w:pPr>
+              <w:pStyle w:val="NoSpacing"/>
+            </w:pPr>
+          </w:p>
+          <w:p>
+            <w:pPr>
+              <w:pStyle w:val="NoSpacing"/>
+            </w:pPr>
+            <w:r>
+              <w:t xml:space="preserve">        // Loading data in DR</w:t>
+            </w:r>
+          </w:p>
+          <w:p>
+            <w:pPr>
+              <w:pStyle w:val="NoSpacing"/>
+            </w:pPr>
+            <w:r>
+              <w:t xml:space="preserve">        SPI1-&gt;DR = 0x50;</w:t>
+            </w:r>
+          </w:p>
+          <w:p>
+            <w:pPr>
+              <w:pStyle w:val="NoSpacing"/>
+            </w:pPr>
+          </w:p>
+          <w:p>
+            <w:pPr>
+              <w:pStyle w:val="NoSpacing"/>
+            </w:pPr>
+            <w:r>
+              <w:t xml:space="preserve">        // waiting for completing transmission</w:t>
+            </w:r>
+          </w:p>
+          <w:p>
+            <w:pPr>
+              <w:pStyle w:val="NoSpacing"/>
+            </w:pPr>
+            <w:r>
+              <w:t xml:space="preserve">        while ((SPI1-&gt;SR &amp; SPI_SR_BSY))</w:t>
+            </w:r>
+          </w:p>
+          <w:p>
+            <w:pPr>
+              <w:pStyle w:val="NoSpacing"/>
+            </w:pPr>
+            <w:r>
+              <w:t xml:space="preserve">        {</w:t>
+            </w:r>
+          </w:p>
+          <w:p>
+            <w:pPr>
+              <w:pStyle w:val="NoSpacing"/>
+            </w:pPr>
+            <w:r>
+              <w:t xml:space="preserve">            // Truning PA3 on if data is sending and spi is busy.</w:t>
+            </w:r>
+          </w:p>
+          <w:p>
+            <w:pPr>
+              <w:pStyle w:val="NoSpacing"/>
+            </w:pPr>
+            <w:r>
+              <w:t xml:space="preserve">            GPIOA-&gt;ODR |= GPIO_ODR_ODR3;</w:t>
+            </w:r>
+          </w:p>
+          <w:p>
+            <w:pPr>
+              <w:pStyle w:val="NoSpacing"/>
+            </w:pPr>
+            <w:r>
+              <w:t xml:space="preserve">        };</w:t>
+            </w:r>
+          </w:p>
+          <w:p>
+            <w:pPr>
+              <w:pStyle w:val="NoSpacing"/>
+            </w:pPr>
+            <w:r>
+              <w:t xml:space="preserve">        delay(500);</w:t>
+            </w:r>
+          </w:p>
+          <w:p>
+            <w:pPr>
+              <w:pStyle w:val="NoSpacing"/>
+            </w:pPr>
+            <w:r>
+              <w:t xml:space="preserve">        GPIOA-&gt;ODR &amp;= ~GPIO_ODR_ODR3;</w:t>
+            </w:r>
+          </w:p>
+          <w:p>
+            <w:pPr>
+              <w:pStyle w:val="NoSpacing"/>
+            </w:pPr>
+            <w:r>
+              <w:t xml:space="preserve">        delay(500);</w:t>
+            </w:r>
+          </w:p>
+          <w:p>
+            <w:pPr>
+              <w:pStyle w:val="NoSpacing"/>
+            </w:pPr>
+            <w:r>
+              <w:t xml:space="preserve">    }</w:t>
+            </w:r>
+          </w:p>
+          <w:p>
+            <w:pPr>
+              <w:pStyle w:val="NoSpacing"/>
+            </w:pPr>
+          </w:p>
+          <w:p>
+            <w:pPr>
+              <w:pStyle w:val="NoSpacing"/>
+            </w:pPr>
+            <w:r>
+              <w:t xml:space="preserve">    return 0;</w:t>
+            </w:r>
+          </w:p>
+          <w:p>
+            <w:pPr>
+              <w:pStyle w:val="NoSpacing"/>
+            </w:pPr>
+            <w:r>
+              <w:t>}</w:t>
+            </w:r>
+          </w:p>
+          <w:p>
+            <w:pPr>
+              <w:pStyle w:val="NoSpacing"/>
+            </w:pPr>
+          </w:p>
+          <w:p>
+            <w:pPr>
+              <w:pStyle w:val="NoSpacing"/>
+            </w:pPr>
+            <w:r>
+              <w:t>void En_clock(void)</w:t>
+            </w:r>
+          </w:p>
+          <w:p>
+            <w:pPr>
+              <w:pStyle w:val="NoSpacing"/>
+            </w:pPr>
+            <w:r>
+              <w:t>{</w:t>
+            </w:r>
+          </w:p>
+          <w:p>
+            <w:pPr>
+              <w:pStyle w:val="NoSpacing"/>
+            </w:pPr>
+            <w:r>
+              <w:t xml:space="preserve">    RCC-&gt;APB2ENR |= RCC_APB2ENR_AFIOEN | RCC_APB2ENR_SPI1EN | RCC_APB2ENR_IOPAEN;</w:t>
+            </w:r>
+          </w:p>
+          <w:p>
+            <w:pPr>
+              <w:pStyle w:val="NoSpacing"/>
+            </w:pPr>
+            <w:r>
+              <w:t>}</w:t>
+            </w:r>
+          </w:p>
+          <w:p>
+            <w:pPr>
+              <w:pStyle w:val="NoSpacing"/>
+            </w:pPr>
+          </w:p>
+          <w:p>
+            <w:pPr>
+              <w:pStyle w:val="NoSpacing"/>
+            </w:pPr>
+            <w:r>
+              <w:t>void gpio_setup(void)</w:t>
+            </w:r>
+          </w:p>
+          <w:p>
+            <w:pPr>
+              <w:pStyle w:val="NoSpacing"/>
+            </w:pPr>
+            <w:r>
+              <w:t>{</w:t>
+            </w:r>
+          </w:p>
+          <w:p>
+            <w:pPr>
+              <w:pStyle w:val="NoSpacing"/>
+            </w:pPr>
+            <w:r>
+              <w:t xml:space="preserve">    // PA0 as push button</w:t>
+            </w:r>
+          </w:p>
+          <w:p>
+            <w:pPr>
+              <w:pStyle w:val="NoSpacing"/>
+            </w:pPr>
+            <w:r>
+              <w:lastRenderedPageBreak/>
+              <w:t xml:space="preserve">    GPIOA-&gt;CRL &amp;= ~(GPIO_CRL_CNF0 | GPIO_CRL_MODE0);</w:t>
+            </w:r>
+          </w:p>
+          <w:p>
+            <w:pPr>
+              <w:pStyle w:val="NoSpacing"/>
+            </w:pPr>
+            <w:r>
+              <w:t xml:space="preserve">    GPIOA-&gt;CRL |= GPIO_CRL_CNF0_0;</w:t>
+            </w:r>
+          </w:p>
+          <w:p>
+            <w:pPr>
+              <w:pStyle w:val="NoSpacing"/>
+            </w:pPr>
+          </w:p>
+          <w:p>
+            <w:pPr>
+              <w:pStyle w:val="NoSpacing"/>
+            </w:pPr>
+            <w:r>
+              <w:t xml:space="preserve">    // PA1 as analog in put cnf=00, mode =00;</w:t>
+            </w:r>
+          </w:p>
+          <w:p>
+            <w:pPr>
+              <w:pStyle w:val="NoSpacing"/>
+            </w:pPr>
+            <w:r>
+              <w:t xml:space="preserve">    GPIOA-&gt;CRL &amp;= ~(GPIO_CRL_CNF1 | GPIO_CRL_MODE1);</w:t>
+            </w:r>
+          </w:p>
+          <w:p>
+            <w:pPr>
+              <w:pStyle w:val="NoSpacing"/>
+            </w:pPr>
+            <w:r>
+              <w:t xml:space="preserve">    GPIOA-&gt;CRL |= 0UL;</w:t>
+            </w:r>
+          </w:p>
+          <w:p>
+            <w:pPr>
+              <w:pStyle w:val="NoSpacing"/>
+            </w:pPr>
+          </w:p>
+          <w:p>
+            <w:pPr>
+              <w:pStyle w:val="NoSpacing"/>
+            </w:pPr>
+            <w:r>
+              <w:t xml:space="preserve">    // PA2 as push-pull output cnf =00, mode = 11;</w:t>
+            </w:r>
+          </w:p>
+          <w:p>
+            <w:pPr>
+              <w:pStyle w:val="NoSpacing"/>
+            </w:pPr>
+            <w:r>
+              <w:t xml:space="preserve">    GPIOA-&gt;CRL &amp;= ~(GPIO_CRL_CNF2 | GPIO_CRL_MODE2);</w:t>
+            </w:r>
+          </w:p>
+          <w:p>
+            <w:pPr>
+              <w:pStyle w:val="NoSpacing"/>
+            </w:pPr>
+            <w:r>
+              <w:t xml:space="preserve">    GPIOA-&gt;CRL |= GPIO_CRL_MODE2;</w:t>
+            </w:r>
+          </w:p>
+          <w:p>
+            <w:pPr>
+              <w:pStyle w:val="NoSpacing"/>
+            </w:pPr>
+          </w:p>
+          <w:p>
+            <w:pPr>
+              <w:pStyle w:val="NoSpacing"/>
+            </w:pPr>
+            <w:r>
+              <w:t xml:space="preserve">    // PA3 as push-pull output cnf =00, mode = 11;</w:t>
+            </w:r>
+          </w:p>
+          <w:p>
+            <w:pPr>
+              <w:pStyle w:val="NoSpacing"/>
+            </w:pPr>
+            <w:r>
+              <w:t xml:space="preserve">    GPIOA-&gt;CRL &amp;= ~(GPIO_CRL_CNF3 | GPIO_CRL_MODE3);</w:t>
+            </w:r>
+          </w:p>
+          <w:p>
+            <w:pPr>
+              <w:pStyle w:val="NoSpacing"/>
+            </w:pPr>
+            <w:r>
+              <w:t xml:space="preserve">    GPIOA-&gt;CRL |= GPIO_CRL_MODE3;</w:t>
+            </w:r>
+          </w:p>
+          <w:p>
+            <w:pPr>
+              <w:pStyle w:val="NoSpacing"/>
+            </w:pPr>
+          </w:p>
+          <w:p>
+            <w:pPr>
+              <w:pStyle w:val="NoSpacing"/>
+            </w:pPr>
+            <w:r>
+              <w:t xml:space="preserve">    // PA4 as AFoutput cnf =10, mode = 11;</w:t>
+            </w:r>
+          </w:p>
+          <w:p>
+            <w:pPr>
+              <w:pStyle w:val="NoSpacing"/>
+            </w:pPr>
+            <w:r>
+              <w:t xml:space="preserve">    GPIOA-&gt;CRL &amp;= ~(GPIO_CRL_CNF4 | GPIO_CRL_MODE4);</w:t>
+            </w:r>
+          </w:p>
+          <w:p>
+            <w:pPr>
+              <w:pStyle w:val="NoSpacing"/>
+            </w:pPr>
+            <w:r>
+              <w:t xml:space="preserve">    GPIOA-&gt;CRL |= GPIO_CRL_CNF4_1 | GPIO_CRL_MODE4;</w:t>
+            </w:r>
+          </w:p>
+          <w:p>
+            <w:pPr>
+              <w:pStyle w:val="NoSpacing"/>
+            </w:pPr>
+          </w:p>
+          <w:p>
+            <w:pPr>
+              <w:pStyle w:val="NoSpacing"/>
+            </w:pPr>
+            <w:r>
+              <w:t xml:space="preserve">    // PA5 as AF output cnf =10, mode = 11;</w:t>
+            </w:r>
+          </w:p>
+          <w:p>
+            <w:pPr>
+              <w:pStyle w:val="NoSpacing"/>
+            </w:pPr>
+            <w:r>
+              <w:t xml:space="preserve">    GPIOA-&gt;CRL &amp;= ~(GPIO_CRL_CNF5 | GPIO_CRL_MODE5);</w:t>
+            </w:r>
+          </w:p>
+          <w:p>
+            <w:pPr>
+              <w:pStyle w:val="NoSpacing"/>
+            </w:pPr>
+            <w:r>
+              <w:t xml:space="preserve">    GPIOA-&gt;CRL |= GPIO_CRL_CNF5_1 | GPIO_CRL_MODE5;</w:t>
+            </w:r>
+          </w:p>
+          <w:p>
+            <w:pPr>
+              <w:pStyle w:val="NoSpacing"/>
+            </w:pPr>
+          </w:p>
+          <w:p>
+            <w:pPr>
+              <w:pStyle w:val="NoSpacing"/>
+            </w:pPr>
+            <w:r>
+              <w:t xml:space="preserve">    // PA6 as input cnf =01, mode = 00;</w:t>
+            </w:r>
+          </w:p>
+          <w:p>
+            <w:pPr>
+              <w:pStyle w:val="NoSpacing"/>
+            </w:pPr>
+            <w:r>
+              <w:t xml:space="preserve">    GPIOA-&gt;CRL &amp;= ~(GPIO_CRL_CNF6 | GPIO_CRL_MODE6);</w:t>
+            </w:r>
+          </w:p>
+          <w:p>
+            <w:pPr>
+              <w:pStyle w:val="NoSpacing"/>
+            </w:pPr>
+            <w:r>
+              <w:t xml:space="preserve">    GPIOA-&gt;CRL |= GPIO_CRL_CNF6_0;</w:t>
+            </w:r>
+          </w:p>
+          <w:p>
+            <w:pPr>
+              <w:pStyle w:val="NoSpacing"/>
+            </w:pPr>
+          </w:p>
+          <w:p>
+            <w:pPr>
+              <w:pStyle w:val="NoSpacing"/>
+            </w:pPr>
+            <w:r>
+              <w:t xml:space="preserve">    // PA7 as AF output cnf =10, mode = 11;</w:t>
+            </w:r>
+          </w:p>
+          <w:p>
+            <w:pPr>
+              <w:pStyle w:val="NoSpacing"/>
+            </w:pPr>
+            <w:r>
+              <w:t xml:space="preserve">    GPIOA-&gt;CRL &amp;= ~(GPIO_CRL_CNF7 | GPIO_CRL_MODE7);</w:t>
+            </w:r>
+          </w:p>
+          <w:p>
+            <w:pPr>
+              <w:pStyle w:val="NoSpacing"/>
+            </w:pPr>
+            <w:r>
+              <w:t xml:space="preserve">    GPIOA-&gt;CRL |= GPIO_CRL_CNF7_1 | GPIO_CRL_MODE7;</w:t>
+            </w:r>
+          </w:p>
+          <w:p>
+            <w:pPr>
+              <w:pStyle w:val="NoSpacing"/>
+            </w:pPr>
+            <w:r>
+              <w:t>}</w:t>
+            </w:r>
+          </w:p>
+          <w:p>
+            <w:pPr>
+              <w:pStyle w:val="NoSpacing"/>
+            </w:pPr>
+          </w:p>
+          <w:p>
+            <w:pPr>
+              <w:pStyle w:val="NoSpacing"/>
+            </w:pPr>
+            <w:r>
+              <w:t>void systick_config(void)</w:t>
+            </w:r>
+          </w:p>
+          <w:p>
+            <w:pPr>
+              <w:pStyle w:val="NoSpacing"/>
+            </w:pPr>
+            <w:r>
+              <w:t>{</w:t>
+            </w:r>
+          </w:p>
+          <w:p>
+            <w:pPr>
+              <w:pStyle w:val="NoSpacing"/>
+            </w:pPr>
+            <w:r>
+              <w:t xml:space="preserve">    SysTick-&gt;LOAD = 72000 - 1;</w:t>
+            </w:r>
+          </w:p>
+          <w:p>
+            <w:pPr>
+              <w:pStyle w:val="NoSpacing"/>
+            </w:pPr>
+            <w:r>
+              <w:t xml:space="preserve">    SysTick-&gt;VAL = 0;</w:t>
+            </w:r>
+          </w:p>
+          <w:p>
+            <w:pPr>
+              <w:pStyle w:val="NoSpacing"/>
+            </w:pPr>
+            <w:r>
+              <w:t xml:space="preserve">    SysTick-&gt;CTRL = SysTick_CTRL_CLKSOURCE | SysTick_CTRL_ENABLE;</w:t>
+            </w:r>
+          </w:p>
+          <w:p>
+            <w:pPr>
+              <w:pStyle w:val="NoSpacing"/>
+            </w:pPr>
+            <w:r>
+              <w:t>}</w:t>
+            </w:r>
+          </w:p>
+          <w:p>
+            <w:pPr>
+              <w:pStyle w:val="NoSpacing"/>
+            </w:pPr>
+          </w:p>
+          <w:p>
+            <w:pPr>
+              <w:pStyle w:val="NoSpacing"/>
+            </w:pPr>
+            <w:r>
+              <w:t>void delay_ms(void)</w:t>
+            </w:r>
+          </w:p>
+          <w:p>
+            <w:pPr>
+              <w:pStyle w:val="NoSpacing"/>
+            </w:pPr>
+            <w:r>
+              <w:t>{</w:t>
+            </w:r>
+          </w:p>
+          <w:p>
+            <w:pPr>
+              <w:pStyle w:val="NoSpacing"/>
+            </w:pPr>
+            <w:r>
+              <w:t xml:space="preserve">    while (!(SysTick-&gt;CTRL &amp; SysTick_CTRL_COUNTFLAG))</w:t>
+            </w:r>
+          </w:p>
+          <w:p>
+            <w:pPr>
+              <w:pStyle w:val="NoSpacing"/>
+            </w:pPr>
+            <w:r>
+              <w:t xml:space="preserve">        ;</w:t>
+            </w:r>
+          </w:p>
+          <w:p>
+            <w:pPr>
+              <w:pStyle w:val="NoSpacing"/>
+            </w:pPr>
+            <w:r>
+              <w:t>}</w:t>
+            </w:r>
+          </w:p>
+          <w:p>
+            <w:pPr>
+              <w:pStyle w:val="NoSpacing"/>
+            </w:pPr>
+          </w:p>
+          <w:p>
+            <w:pPr>
+              <w:pStyle w:val="NoSpacing"/>
+            </w:pPr>
+            <w:r>
+              <w:t>void delay(uint32_t count)</w:t>
+            </w:r>
+          </w:p>
+          <w:p>
+            <w:pPr>
+              <w:pStyle w:val="NoSpacing"/>
+            </w:pPr>
+            <w:r>
+              <w:t>{</w:t>
+            </w:r>
+          </w:p>
+          <w:p>
+            <w:pPr>
+              <w:pStyle w:val="NoSpacing"/>
+            </w:pPr>
+            <w:r>
+              <w:t xml:space="preserve">    while (count--)</w:t>
+            </w:r>
+          </w:p>
+          <w:p>
+            <w:pPr>
+              <w:pStyle w:val="NoSpacing"/>
+            </w:pPr>
+            <w:r>
+              <w:lastRenderedPageBreak/>
+              <w:t xml:space="preserve">    {</w:t>
+            </w:r>
+          </w:p>
+          <w:p>
+            <w:pPr>
+              <w:pStyle w:val="NoSpacing"/>
+            </w:pPr>
+            <w:r>
+              <w:t xml:space="preserve">        delay_ms();</w:t>
+            </w:r>
+          </w:p>
+          <w:p>
+            <w:pPr>
+              <w:pStyle w:val="NoSpacing"/>
+            </w:pPr>
+            <w:r>
+              <w:t xml:space="preserve">    }</w:t>
+            </w:r>
+          </w:p>
+          <w:p>
+            <w:pPr>
+              <w:pStyle w:val="NoSpacing"/>
+            </w:pPr>
+            <w:r>
+              <w:t>}</w:t>
+            </w:r>
+          </w:p>
+          <w:p>
+            <w:pPr>
+              <w:pStyle w:val="NoSpacing"/>
+            </w:pPr>
+          </w:p>
+          <w:p>
+            <w:pPr>
+              <w:pStyle w:val="NoSpacing"/>
+            </w:pPr>
+            <w:r>
+              <w:t>void SPI_setup(void)</w:t>
+            </w:r>
+          </w:p>
+          <w:p>
+            <w:pPr>
+              <w:pStyle w:val="NoSpacing"/>
+            </w:pPr>
+            <w:r>
+              <w:t>{</w:t>
+            </w:r>
+          </w:p>
+          <w:p>
+            <w:pPr>
+              <w:pStyle w:val="NoSpacing"/>
+            </w:pPr>
+            <w:r>
+              <w:t xml:space="preserve">    // Config as master device</w:t>
+            </w:r>
+          </w:p>
+          <w:p>
+            <w:pPr>
+              <w:pStyle w:val="NoSpacing"/>
+            </w:pPr>
+            <w:r>
+              <w:t xml:space="preserve">    SPI1-&gt;CR1 |= SPI_CR1_MSTR;</w:t>
+            </w:r>
+          </w:p>
+          <w:p>
+            <w:pPr>
+              <w:pStyle w:val="NoSpacing"/>
+            </w:pPr>
+          </w:p>
+          <w:p>
+            <w:pPr>
+              <w:pStyle w:val="NoSpacing"/>
+            </w:pPr>
+            <w:r>
+              <w:t xml:space="preserve">    // Setting baud rate  at lowest one 111</w:t>
+            </w:r>
+          </w:p>
+          <w:p>
+            <w:pPr>
+              <w:pStyle w:val="NoSpacing"/>
+            </w:pPr>
+            <w:r>
+              <w:t xml:space="preserve">    SPI1-&gt;CR1 |= SPI_CR1_BR;</w:t>
+            </w:r>
+          </w:p>
+          <w:p>
+            <w:pPr>
+              <w:pStyle w:val="NoSpacing"/>
+            </w:pPr>
+          </w:p>
+          <w:p>
+            <w:pPr>
+              <w:pStyle w:val="NoSpacing"/>
+            </w:pPr>
+            <w:r>
+              <w:t xml:space="preserve">    // Enabling SS output in CR2. Hardware will pulls down NSS (PA4).</w:t>
+            </w:r>
+          </w:p>
+          <w:p>
+            <w:pPr>
+              <w:pStyle w:val="NoSpacing"/>
+            </w:pPr>
+            <w:r>
+              <w:t xml:space="preserve">    // And Transmition willbe strted autometic as soon as there is a load of data in SPI-&gt;DR</w:t>
+            </w:r>
+          </w:p>
+          <w:p>
+            <w:pPr>
+              <w:pStyle w:val="NoSpacing"/>
+            </w:pPr>
+            <w:r>
+              <w:t xml:space="preserve">    SPI1-&gt;CR2 |= SPI_CR2_SSOE;</w:t>
+            </w:r>
+          </w:p>
+          <w:p>
+            <w:pPr>
+              <w:pStyle w:val="NoSpacing"/>
+            </w:pPr>
+          </w:p>
+          <w:p>
+            <w:pPr>
+              <w:pStyle w:val="NoSpacing"/>
+            </w:pPr>
+            <w:r>
+              <w:t xml:space="preserve">    // Enabling SPI</w:t>
+            </w:r>
+          </w:p>
+          <w:p>
+            <w:pPr>
+              <w:pStyle w:val="NoSpacing"/>
+            </w:pPr>
+            <w:r>
+              <w:t xml:space="preserve">    SPI1-&gt;CR1 |= SPI_CR1_SPE;</w:t>
+            </w:r>
+          </w:p>
+          <w:p>
+            <w:pPr>
+              <w:pStyle w:val="NoSpacing"/>
+            </w:pPr>
+            <w:r>
+              <w:t>}</w:t>
+            </w:r>
+          </w:p>
+        </w:tc>
+      </w:tr>
+    </w:tbl>
+    <w:p>
+      <w:pPr>
+        <w:pStyle w:val="Heading1"/>
         <w:jc w:val="center"/>
       </w:pPr>
       <w:r>
-        <w:t>Library function</w:t>
+        <w:lastRenderedPageBreak/>
+        <w:t>Slave configuration:</w:t>
+      </w:r>
+    </w:p>
+    <w:p>
+      <w:r>
+        <w:t>In CR1:</w:t>
+      </w:r>
+    </w:p>
+    <w:p>
+      <w:pPr>
+        <w:pStyle w:val="ListParagraph"/>
+        <w:numPr>
+          <w:ilvl w:val="0"/>
+          <w:numId w:val="6"/>
+        </w:numPr>
+      </w:pPr>
+      <w:r>
+        <w:t>Config clock</w:t>
+      </w:r>
+    </w:p>
+    <w:p>
+      <w:pPr>
+        <w:pStyle w:val="ListParagraph"/>
+        <w:numPr>
+          <w:ilvl w:val="0"/>
+          <w:numId w:val="6"/>
+        </w:numPr>
+      </w:pPr>
+      <w:r>
+        <w:t xml:space="preserve">Clear MSTR bit, set bit SPE. </w:t>
+      </w:r>
+    </w:p>
+    <w:p>
+      <w:pPr>
+        <w:pStyle w:val="ListParagraph"/>
+        <w:numPr>
+          <w:ilvl w:val="0"/>
+          <w:numId w:val="6"/>
+        </w:numPr>
+      </w:pPr>
+      <w:r>
+        <w:t>Enable SSOE. ( PA4 will be connected to masters PA4. Both are configured in Hardware NSS mode)</w:t>
+      </w:r>
+    </w:p>
+    <w:p>
+      <w:pPr>
+        <w:pStyle w:val="ListParagraph"/>
+        <w:numPr>
+          <w:ilvl w:val="0"/>
+          <w:numId w:val="6"/>
+        </w:numPr>
+      </w:pPr>
+      <w:r>
+        <w:t>Pin config:</w:t>
+      </w:r>
+    </w:p>
+    <w:tbl>
+      <w:tblPr>
+        <w:tblStyle w:val="TableGrid"/>
+        <w:tblW w:w="0" w:type="auto"/>
+        <w:tblInd w:w="720" w:type="dxa"/>
+        <w:tblLook w:val="04A0" w:firstRow="1" w:lastRow="0" w:firstColumn="1" w:lastColumn="0" w:noHBand="0" w:noVBand="1"/>
+      </w:tblPr>
+      <w:tblGrid>
+        <w:gridCol w:w="1435"/>
+        <w:gridCol w:w="1260"/>
+        <w:gridCol w:w="3811"/>
+      </w:tblGrid>
+      <w:tr>
+        <w:tc>
+          <w:tcPr>
+            <w:tcW w:w="1435" w:type="dxa"/>
+          </w:tcPr>
+          <w:p>
+            <w:pPr>
+              <w:jc w:val="center"/>
+              <w:rPr>
+                <w:b/>
+                <w:bCs/>
+              </w:rPr>
+            </w:pPr>
+            <w:r>
+              <w:rPr>
+                <w:b/>
+                <w:bCs/>
+              </w:rPr>
+              <w:t>SPI Signal</w:t>
+            </w:r>
+          </w:p>
+        </w:tc>
+        <w:tc>
+          <w:tcPr>
+            <w:tcW w:w="1260" w:type="dxa"/>
+          </w:tcPr>
+          <w:p>
+            <w:pPr>
+              <w:jc w:val="center"/>
+              <w:rPr>
+                <w:b/>
+                <w:bCs/>
+              </w:rPr>
+            </w:pPr>
+            <w:r>
+              <w:rPr>
+                <w:b/>
+                <w:bCs/>
+              </w:rPr>
+              <w:t>Pin</w:t>
+            </w:r>
+          </w:p>
+        </w:tc>
+        <w:tc>
+          <w:tcPr>
+            <w:tcW w:w="3811" w:type="dxa"/>
+          </w:tcPr>
+          <w:p>
+            <w:pPr>
+              <w:jc w:val="center"/>
+              <w:rPr>
+                <w:b/>
+                <w:bCs/>
+              </w:rPr>
+            </w:pPr>
+            <w:r>
+              <w:rPr>
+                <w:b/>
+                <w:bCs/>
+              </w:rPr>
+              <w:t>config</w:t>
+            </w:r>
+          </w:p>
+        </w:tc>
+      </w:tr>
+      <w:tr>
+        <w:tc>
+          <w:tcPr>
+            <w:tcW w:w="1435" w:type="dxa"/>
+          </w:tcPr>
+          <w:p>
+            <w:pPr>
+              <w:jc w:val="center"/>
+            </w:pPr>
+            <w:r>
+              <w:t>NSS</w:t>
+            </w:r>
+          </w:p>
+        </w:tc>
+        <w:tc>
+          <w:tcPr>
+            <w:tcW w:w="1260" w:type="dxa"/>
+          </w:tcPr>
+          <w:p>
+            <w:pPr>
+              <w:jc w:val="center"/>
+            </w:pPr>
+            <w:r>
+              <w:t>PA4</w:t>
+            </w:r>
+          </w:p>
+        </w:tc>
+        <w:tc>
+          <w:tcPr>
+            <w:tcW w:w="3811" w:type="dxa"/>
+          </w:tcPr>
+          <w:p>
+            <w:pPr>
+              <w:jc w:val="center"/>
+            </w:pPr>
+            <w:r>
+              <w:t>Input float 0100</w:t>
+            </w:r>
+          </w:p>
+        </w:tc>
+      </w:tr>
+      <w:tr>
+        <w:tc>
+          <w:tcPr>
+            <w:tcW w:w="1435" w:type="dxa"/>
+          </w:tcPr>
+          <w:p>
+            <w:pPr>
+              <w:jc w:val="center"/>
+            </w:pPr>
+            <w:r>
+              <w:t>SCK</w:t>
+            </w:r>
+          </w:p>
+        </w:tc>
+        <w:tc>
+          <w:tcPr>
+            <w:tcW w:w="1260" w:type="dxa"/>
+          </w:tcPr>
+          <w:p>
+            <w:pPr>
+              <w:jc w:val="center"/>
+            </w:pPr>
+            <w:r>
+              <w:t>PA5</w:t>
+            </w:r>
+          </w:p>
+        </w:tc>
+        <w:tc>
+          <w:tcPr>
+            <w:tcW w:w="3811" w:type="dxa"/>
+          </w:tcPr>
+          <w:p>
+            <w:pPr>
+              <w:jc w:val="center"/>
+            </w:pPr>
+            <w:r>
+              <w:t>Input float 0100</w:t>
+            </w:r>
+          </w:p>
+        </w:tc>
+      </w:tr>
+      <w:tr>
+        <w:tc>
+          <w:tcPr>
+            <w:tcW w:w="1435" w:type="dxa"/>
+          </w:tcPr>
+          <w:p>
+            <w:pPr>
+              <w:jc w:val="center"/>
+            </w:pPr>
+            <w:r>
+              <w:t>MISO</w:t>
+            </w:r>
+          </w:p>
+        </w:tc>
+        <w:tc>
+          <w:tcPr>
+            <w:tcW w:w="1260" w:type="dxa"/>
+          </w:tcPr>
+          <w:p>
+            <w:pPr>
+              <w:jc w:val="center"/>
+            </w:pPr>
+            <w:r>
+              <w:t>PA6</w:t>
+            </w:r>
+          </w:p>
+        </w:tc>
+        <w:tc>
+          <w:tcPr>
+            <w:tcW w:w="3811" w:type="dxa"/>
+          </w:tcPr>
+          <w:p>
+            <w:pPr>
+              <w:jc w:val="center"/>
+            </w:pPr>
+            <w:r>
+              <w:t>Output (AF)  push-pull 1011</w:t>
+            </w:r>
+          </w:p>
+        </w:tc>
+      </w:tr>
+      <w:tr>
+        <w:tc>
+          <w:tcPr>
+            <w:tcW w:w="1435" w:type="dxa"/>
+          </w:tcPr>
+          <w:p>
+            <w:pPr>
+              <w:jc w:val="center"/>
+            </w:pPr>
+            <w:r>
+              <w:t>MOSI</w:t>
+            </w:r>
+          </w:p>
+        </w:tc>
+        <w:tc>
+          <w:tcPr>
+            <w:tcW w:w="1260" w:type="dxa"/>
+          </w:tcPr>
+          <w:p>
+            <w:pPr>
+              <w:jc w:val="center"/>
+            </w:pPr>
+            <w:r>
+              <w:t>PA7</w:t>
+            </w:r>
+          </w:p>
+        </w:tc>
+        <w:tc>
+          <w:tcPr>
+            <w:tcW w:w="3811" w:type="dxa"/>
+          </w:tcPr>
+          <w:p>
+            <w:pPr>
+              <w:jc w:val="center"/>
+            </w:pPr>
+            <w:r>
+              <w:t>Input  float 0100</w:t>
+            </w:r>
+          </w:p>
+        </w:tc>
+      </w:tr>
+    </w:tbl>
+    <w:p>
+      <w:pPr>
+        <w:pStyle w:val="ListParagraph"/>
+        <w:numPr>
+          <w:ilvl w:val="0"/>
+          <w:numId w:val="6"/>
+        </w:numPr>
+      </w:pPr>
+      <w:r>
+        <w:t xml:space="preserve">Check for RXNE flag. If set, dta is in SPI_DR. </w:t>
       </w:r>
     </w:p>
     <w:sectPr>
@@ -1240,6 +2534,119 @@
     </w:lvl>
   </w:abstractNum>
   <w:abstractNum w:abstractNumId="1" w15:restartNumberingAfterBreak="0">
+    <w:nsid w:val="3D8F4BF6"/>
+    <w:multiLevelType w:val="hybridMultilevel"/>
+    <w:tmpl w:val="AEE4F384"/>
+    <w:lvl w:ilvl="0" w:tplc="04090001">
+      <w:start w:val="1"/>
+      <w:numFmt w:val="bullet"/>
+      <w:lvlText w:val=""/>
+      <w:lvlJc w:val="left"/>
+      <w:pPr>
+        <w:ind w:left="720" w:hanging="360"/>
+      </w:pPr>
+      <w:rPr>
+        <w:rFonts w:ascii="Symbol" w:hAnsi="Symbol" w:hint="default"/>
+      </w:rPr>
+    </w:lvl>
+    <w:lvl w:ilvl="1" w:tplc="04090003" w:tentative="1">
+      <w:start w:val="1"/>
+      <w:numFmt w:val="bullet"/>
+      <w:lvlText w:val="o"/>
+      <w:lvlJc w:val="left"/>
+      <w:pPr>
+        <w:ind w:left="1440" w:hanging="360"/>
+      </w:pPr>
+      <w:rPr>
+        <w:rFonts w:ascii="Courier New" w:hAnsi="Courier New" w:cs="Courier New" w:hint="default"/>
+      </w:rPr>
+    </w:lvl>
+    <w:lvl w:ilvl="2" w:tplc="04090005" w:tentative="1">
+      <w:start w:val="1"/>
+      <w:numFmt w:val="bullet"/>
+      <w:lvlText w:val=""/>
+      <w:lvlJc w:val="left"/>
+      <w:pPr>
+        <w:ind w:left="2160" w:hanging="360"/>
+      </w:pPr>
+      <w:rPr>
+        <w:rFonts w:ascii="Wingdings" w:hAnsi="Wingdings" w:hint="default"/>
+      </w:rPr>
+    </w:lvl>
+    <w:lvl w:ilvl="3" w:tplc="04090001" w:tentative="1">
+      <w:start w:val="1"/>
+      <w:numFmt w:val="bullet"/>
+      <w:lvlText w:val=""/>
+      <w:lvlJc w:val="left"/>
+      <w:pPr>
+        <w:ind w:left="2880" w:hanging="360"/>
+      </w:pPr>
+      <w:rPr>
+        <w:rFonts w:ascii="Symbol" w:hAnsi="Symbol" w:hint="default"/>
+      </w:rPr>
+    </w:lvl>
+    <w:lvl w:ilvl="4" w:tplc="04090003" w:tentative="1">
+      <w:start w:val="1"/>
+      <w:numFmt w:val="bullet"/>
+      <w:lvlText w:val="o"/>
+      <w:lvlJc w:val="left"/>
+      <w:pPr>
+        <w:ind w:left="3600" w:hanging="360"/>
+      </w:pPr>
+      <w:rPr>
+        <w:rFonts w:ascii="Courier New" w:hAnsi="Courier New" w:cs="Courier New" w:hint="default"/>
+      </w:rPr>
+    </w:lvl>
+    <w:lvl w:ilvl="5" w:tplc="04090005" w:tentative="1">
+      <w:start w:val="1"/>
+      <w:numFmt w:val="bullet"/>
+      <w:lvlText w:val=""/>
+      <w:lvlJc w:val="left"/>
+      <w:pPr>
+        <w:ind w:left="4320" w:hanging="360"/>
+      </w:pPr>
+      <w:rPr>
+        <w:rFonts w:ascii="Wingdings" w:hAnsi="Wingdings" w:hint="default"/>
+      </w:rPr>
+    </w:lvl>
+    <w:lvl w:ilvl="6" w:tplc="04090001" w:tentative="1">
+      <w:start w:val="1"/>
+      <w:numFmt w:val="bullet"/>
+      <w:lvlText w:val=""/>
+      <w:lvlJc w:val="left"/>
+      <w:pPr>
+        <w:ind w:left="5040" w:hanging="360"/>
+      </w:pPr>
+      <w:rPr>
+        <w:rFonts w:ascii="Symbol" w:hAnsi="Symbol" w:hint="default"/>
+      </w:rPr>
+    </w:lvl>
+    <w:lvl w:ilvl="7" w:tplc="04090003" w:tentative="1">
+      <w:start w:val="1"/>
+      <w:numFmt w:val="bullet"/>
+      <w:lvlText w:val="o"/>
+      <w:lvlJc w:val="left"/>
+      <w:pPr>
+        <w:ind w:left="5760" w:hanging="360"/>
+      </w:pPr>
+      <w:rPr>
+        <w:rFonts w:ascii="Courier New" w:hAnsi="Courier New" w:cs="Courier New" w:hint="default"/>
+      </w:rPr>
+    </w:lvl>
+    <w:lvl w:ilvl="8" w:tplc="04090005" w:tentative="1">
+      <w:start w:val="1"/>
+      <w:numFmt w:val="bullet"/>
+      <w:lvlText w:val=""/>
+      <w:lvlJc w:val="left"/>
+      <w:pPr>
+        <w:ind w:left="6480" w:hanging="360"/>
+      </w:pPr>
+      <w:rPr>
+        <w:rFonts w:ascii="Wingdings" w:hAnsi="Wingdings" w:hint="default"/>
+      </w:rPr>
+    </w:lvl>
+  </w:abstractNum>
+  <w:abstractNum w:abstractNumId="2" w15:restartNumberingAfterBreak="0">
     <w:nsid w:val="4AAE2B9C"/>
     <w:multiLevelType w:val="hybridMultilevel"/>
     <w:tmpl w:val="688C3E66"/>
@@ -1352,7 +2759,7 @@
       </w:rPr>
     </w:lvl>
   </w:abstractNum>
-  <w:abstractNum w:abstractNumId="2" w15:restartNumberingAfterBreak="0">
+  <w:abstractNum w:abstractNumId="3" w15:restartNumberingAfterBreak="0">
     <w:nsid w:val="530477E6"/>
     <w:multiLevelType w:val="hybridMultilevel"/>
     <w:tmpl w:val="11A40EC0"/>
@@ -1465,7 +2872,7 @@
       </w:rPr>
     </w:lvl>
   </w:abstractNum>
-  <w:abstractNum w:abstractNumId="3" w15:restartNumberingAfterBreak="0">
+  <w:abstractNum w:abstractNumId="4" w15:restartNumberingAfterBreak="0">
     <w:nsid w:val="6BCB1988"/>
     <w:multiLevelType w:val="hybridMultilevel"/>
     <w:tmpl w:val="42BEFAD4"/>
@@ -1578,7 +2985,7 @@
       </w:rPr>
     </w:lvl>
   </w:abstractNum>
-  <w:abstractNum w:abstractNumId="4" w15:restartNumberingAfterBreak="0">
+  <w:abstractNum w:abstractNumId="5" w15:restartNumberingAfterBreak="0">
     <w:nsid w:val="7E3B6822"/>
     <w:multiLevelType w:val="hybridMultilevel"/>
     <w:tmpl w:val="911A19D8"/>
@@ -1695,15 +3102,18 @@
     <w:abstractNumId w:val="0"/>
   </w:num>
   <w:num w:numId="2" w16cid:durableId="1224633452">
+    <w:abstractNumId w:val="5"/>
+  </w:num>
+  <w:num w:numId="3" w16cid:durableId="734670986">
     <w:abstractNumId w:val="4"/>
   </w:num>
-  <w:num w:numId="3" w16cid:durableId="734670986">
+  <w:num w:numId="4" w16cid:durableId="530069612">
     <w:abstractNumId w:val="3"/>
   </w:num>
-  <w:num w:numId="4" w16cid:durableId="530069612">
+  <w:num w:numId="5" w16cid:durableId="1513181801">
     <w:abstractNumId w:val="2"/>
   </w:num>
-  <w:num w:numId="5" w16cid:durableId="1513181801">
+  <w:num w:numId="6" w16cid:durableId="1278104636">
     <w:abstractNumId w:val="1"/>
   </w:num>
 </w:numbering>

</xml_diff>